<commit_message>
update for headerfooter in report.
</commit_message>
<xml_diff>
--- a/src/service/reportstrategy/DeckProjectHeader.docx
+++ b/src/service/reportstrategy/DeckProjectHeader.docx
@@ -4,12 +4,15 @@
   <w:body>
     <w:p>
       <w:pPr>
-        <w:pStyle w:val="Heading2"/>
-        <w:spacing w:beforeAutospacing="1" w:afterAutospacing="1"/>
+        <w:spacing w:before="240" w:beforeAutospacing="1" w:after="60" w:afterAutospacing="1"/>
         <w:jc w:val="center"/>
+        <w:outlineLvl w:val="1"/>
         <w:rPr>
           <w:rFonts w:ascii="Nunito" w:eastAsia="Nunito" w:hAnsi="Nunito" w:cs="Nunito"/>
+          <w:b/>
+          <w:bCs/>
           <w:sz w:val="36"/>
+          <w:szCs w:val="28"/>
         </w:rPr>
       </w:pPr>
       <w:bookmarkStart w:id="0" w:name="OLE_LINK38"/>
@@ -17,55 +20,34 @@
       <w:r>
         <w:rPr>
           <w:rFonts w:ascii="Nunito" w:eastAsia="Nunito" w:hAnsi="Nunito" w:cs="Nunito"/>
+          <w:b/>
+          <w:bCs/>
           <w:sz w:val="36"/>
+          <w:szCs w:val="28"/>
         </w:rPr>
         <w:t xml:space="preserve">+++INS </w:t>
       </w:r>
       <w:proofErr w:type="spellStart"/>
-      <w:proofErr w:type="gramStart"/>
       <w:r>
         <w:rPr>
           <w:rFonts w:ascii="Nunito" w:eastAsia="Nunito" w:hAnsi="Nunito" w:cs="Nunito"/>
+          <w:b/>
+          <w:bCs/>
           <w:sz w:val="36"/>
+          <w:szCs w:val="28"/>
         </w:rPr>
-        <w:t>project</w:t>
+        <w:t>project.reportType</w:t>
       </w:r>
+      <w:proofErr w:type="spellEnd"/>
       <w:r>
         <w:rPr>
           <w:rFonts w:ascii="Nunito" w:eastAsia="Nunito" w:hAnsi="Nunito" w:cs="Nunito"/>
+          <w:b/>
+          <w:bCs/>
           <w:sz w:val="36"/>
+          <w:szCs w:val="28"/>
         </w:rPr>
-        <w:t>.</w:t>
-      </w:r>
-      <w:r>
-        <w:rPr>
-          <w:rFonts w:ascii="Nunito" w:eastAsia="Nunito" w:hAnsi="Nunito" w:cs="Nunito"/>
-          <w:sz w:val="36"/>
-        </w:rPr>
-        <w:t>report</w:t>
-      </w:r>
-      <w:r>
-        <w:rPr>
-          <w:rFonts w:ascii="Nunito" w:eastAsia="Nunito" w:hAnsi="Nunito" w:cs="Nunito"/>
-          <w:sz w:val="36"/>
-        </w:rPr>
-        <w:t>Type</w:t>
-      </w:r>
-      <w:proofErr w:type="spellEnd"/>
-      <w:proofErr w:type="gramEnd"/>
-      <w:r>
-        <w:rPr>
-          <w:rFonts w:ascii="Nunito" w:eastAsia="Nunito" w:hAnsi="Nunito" w:cs="Nunito"/>
-          <w:sz w:val="36"/>
-        </w:rPr>
-        <w:t xml:space="preserve">+++ </w:t>
-      </w:r>
-      <w:r>
-        <w:rPr>
-          <w:rFonts w:ascii="Nunito" w:eastAsia="Nunito" w:hAnsi="Nunito" w:cs="Nunito"/>
-          <w:sz w:val="36"/>
-        </w:rPr>
-        <w:t>Inspection Report</w:t>
+        <w:t>+++ Inspection Report</w:t>
       </w:r>
     </w:p>
     <w:tbl>
@@ -246,7 +228,6 @@
               <w:t xml:space="preserve">+++INS </w:t>
             </w:r>
             <w:proofErr w:type="spellStart"/>
-            <w:proofErr w:type="gramStart"/>
             <w:r>
               <w:rPr>
                 <w:rFonts w:ascii="Nunito" w:eastAsia="Nunito" w:hAnsi="Nunito" w:cs="Nunito"/>
@@ -256,7 +237,6 @@
               <w:t>project.address</w:t>
             </w:r>
             <w:proofErr w:type="spellEnd"/>
-            <w:proofErr w:type="gramEnd"/>
             <w:r>
               <w:rPr>
                 <w:rFonts w:ascii="Nunito" w:eastAsia="Nunito" w:hAnsi="Nunito" w:cs="Nunito"/>
@@ -337,7 +317,6 @@
               <w:t xml:space="preserve">+++INS </w:t>
             </w:r>
             <w:proofErr w:type="spellStart"/>
-            <w:proofErr w:type="gramStart"/>
             <w:r>
               <w:rPr>
                 <w:rFonts w:ascii="Nunito" w:eastAsia="Nunito" w:hAnsi="Nunito" w:cs="Nunito"/>
@@ -347,7 +326,6 @@
               <w:t>project.description</w:t>
             </w:r>
             <w:proofErr w:type="spellEnd"/>
-            <w:proofErr w:type="gramEnd"/>
             <w:r>
               <w:rPr>
                 <w:rFonts w:ascii="Nunito" w:eastAsia="Nunito" w:hAnsi="Nunito" w:cs="Nunito"/>
@@ -428,7 +406,6 @@
               <w:t xml:space="preserve">+++INS </w:t>
             </w:r>
             <w:proofErr w:type="spellStart"/>
-            <w:proofErr w:type="gramStart"/>
             <w:r>
               <w:rPr>
                 <w:rFonts w:ascii="Nunito" w:eastAsia="Nunito" w:hAnsi="Nunito" w:cs="Nunito"/>
@@ -438,7 +415,6 @@
               <w:t>project.createdAt</w:t>
             </w:r>
             <w:proofErr w:type="spellEnd"/>
-            <w:proofErr w:type="gramEnd"/>
             <w:r>
               <w:rPr>
                 <w:rFonts w:ascii="Nunito" w:eastAsia="Nunito" w:hAnsi="Nunito" w:cs="Nunito"/>
@@ -519,7 +495,6 @@
               <w:t xml:space="preserve">+++INS </w:t>
             </w:r>
             <w:proofErr w:type="spellStart"/>
-            <w:proofErr w:type="gramStart"/>
             <w:r>
               <w:rPr>
                 <w:rFonts w:ascii="Nunito" w:eastAsia="Nunito" w:hAnsi="Nunito" w:cs="Nunito"/>
@@ -529,7 +504,6 @@
               <w:t>project.createdBy</w:t>
             </w:r>
             <w:proofErr w:type="spellEnd"/>
-            <w:proofErr w:type="gramEnd"/>
             <w:r>
               <w:rPr>
                 <w:rFonts w:ascii="Nunito" w:eastAsia="Nunito" w:hAnsi="Nunito" w:cs="Nunito"/>
@@ -570,15 +544,7 @@
             <w:bookmarkStart w:id="5" w:name="OLE_LINK45"/>
             <w:bookmarkStart w:id="6" w:name="OLE_LINK46"/>
             <w:r>
-              <w:t xml:space="preserve">+++IMAGE </w:t>
-            </w:r>
-            <w:proofErr w:type="gramStart"/>
-            <w:r>
-              <w:t>tile(</w:t>
-            </w:r>
-            <w:proofErr w:type="gramEnd"/>
-            <w:r>
-              <w:t>)+++</w:t>
+              <w:t>+++IMAGE tile()+++</w:t>
             </w:r>
             <w:bookmarkEnd w:id="5"/>
             <w:bookmarkEnd w:id="6"/>
@@ -590,14 +556,13 @@
       <w:bookmarkEnd w:id="2"/>
     </w:tbl>
     <w:p/>
-    <w:p/>
     <w:sectPr>
       <w:headerReference w:type="default" r:id="rId6"/>
       <w:footerReference w:type="default" r:id="rId7"/>
       <w:pgSz w:w="11906" w:h="16838"/>
-      <w:pgMar w:top="1440" w:right="1440" w:bottom="1440" w:left="1440" w:header="720" w:footer="720" w:gutter="0"/>
-      <w:pgNumType w:start="1"/>
-      <w:cols w:space="720"/>
+      <w:pgMar w:top="1440" w:right="1440" w:bottom="1440" w:left="1440" w:header="708" w:footer="708" w:gutter="0"/>
+      <w:cols w:space="708"/>
+      <w:docGrid w:linePitch="360"/>
     </w:sectPr>
   </w:body>
 </w:document>
@@ -625,19 +590,9 @@
 <file path=word/footer1.xml><?xml version="1.0" encoding="utf-8"?>
 <w:ftr xmlns:wpc="http://schemas.microsoft.com/office/word/2010/wordprocessingCanvas" xmlns:cx="http://schemas.microsoft.com/office/drawing/2014/chartex" xmlns:cx1="http://schemas.microsoft.com/office/drawing/2015/9/8/chartex" xmlns:cx2="http://schemas.microsoft.com/office/drawing/2015/10/21/chartex" xmlns:cx3="http://schemas.microsoft.com/office/drawing/2016/5/9/chartex" xmlns:cx4="http://schemas.microsoft.com/office/drawing/2016/5/10/chartex" xmlns:cx5="http://schemas.microsoft.com/office/drawing/2016/5/11/chartex" xmlns:cx6="http://schemas.microsoft.com/office/drawing/2016/5/12/chartex" xmlns:cx7="http://schemas.microsoft.com/office/drawing/2016/5/13/chartex" xmlns:cx8="http://schemas.microsoft.com/office/drawing/2016/5/14/chartex" xmlns:mc="http://schemas.openxmlformats.org/markup-compatibility/2006" xmlns:aink="http://schemas.microsoft.com/office/drawing/2016/ink" xmlns:am3d="http://schemas.microsoft.com/office/drawing/2017/model3d" xmlns:o="urn:schemas-microsoft-com:office:office" xmlns:oel="http://schemas.microsoft.com/office/2019/extlst" xmlns:r="http://schemas.openxmlformats.org/officeDocument/2006/relationships" xmlns:m="http://schemas.openxmlformats.org/officeDocument/2006/math" xmlns:v="urn:schemas-microsoft-com:vml" xmlns:wp14="http://schemas.microsoft.com/office/word/2010/wordprocessingDrawing" xmlns:wp="http://schemas.openxmlformats.org/drawingml/2006/wordprocessingDrawing" xmlns:w10="urn:schemas-microsoft-com:office:word" xmlns:w="http://schemas.openxmlformats.org/wordprocessingml/2006/main" xmlns:w14="http://schemas.microsoft.com/office/word/2010/wordml" xmlns:w15="http://schemas.microsoft.com/office/word/2012/wordml" xmlns:w16cex="http://schemas.microsoft.com/office/word/2018/wordml/cex" xmlns:w16cid="http://schemas.microsoft.com/office/word/2016/wordml/cid" xmlns:w16="http://schemas.microsoft.com/office/word/2018/wordml" xmlns:w16sdtdh="http://schemas.microsoft.com/office/word/2020/wordml/sdtdatahash" xmlns:w16se="http://schemas.microsoft.com/office/word/2015/wordml/symex" xmlns:wpg="http://schemas.microsoft.com/office/word/2010/wordprocessingGroup" xmlns:wpi="http://schemas.microsoft.com/office/word/2010/wordprocessingInk" xmlns:wne="http://schemas.microsoft.com/office/word/2006/wordml" xmlns:wps="http://schemas.microsoft.com/office/word/2010/wordprocessingShape" mc:Ignorable="w14 w15 w16se w16cid w16 w16cex w16sdtdh wp14">
   <w:p>
-    <w:pPr>
-      <w:jc w:val="center"/>
-    </w:pPr>
-    <w:hyperlink r:id="rId1" w:history="1">
-      <w:r>
-        <w:rPr>
-          <w:rStyle w:val="Hyperlink"/>
-          <w:rFonts w:ascii="Arial" w:hAnsi="Arial" w:cs="Arial"/>
-          <w:shd w:val="clear" w:color="auto" w:fill="FFFFFF"/>
-        </w:rPr>
-        <w:t>www.E3-Inspection-Reporting-Solutions.com</w:t>
-      </w:r>
-    </w:hyperlink>
+    <w:r>
+      <w:t>test</w:t>
+    </w:r>
   </w:p>
 </w:ftr>
 </file>
@@ -665,53 +620,19 @@
 <w:hdr xmlns:wpc="http://schemas.microsoft.com/office/word/2010/wordprocessingCanvas" xmlns:cx="http://schemas.microsoft.com/office/drawing/2014/chartex" xmlns:cx1="http://schemas.microsoft.com/office/drawing/2015/9/8/chartex" xmlns:cx2="http://schemas.microsoft.com/office/drawing/2015/10/21/chartex" xmlns:cx3="http://schemas.microsoft.com/office/drawing/2016/5/9/chartex" xmlns:cx4="http://schemas.microsoft.com/office/drawing/2016/5/10/chartex" xmlns:cx5="http://schemas.microsoft.com/office/drawing/2016/5/11/chartex" xmlns:cx6="http://schemas.microsoft.com/office/drawing/2016/5/12/chartex" xmlns:cx7="http://schemas.microsoft.com/office/drawing/2016/5/13/chartex" xmlns:cx8="http://schemas.microsoft.com/office/drawing/2016/5/14/chartex" xmlns:mc="http://schemas.openxmlformats.org/markup-compatibility/2006" xmlns:aink="http://schemas.microsoft.com/office/drawing/2016/ink" xmlns:am3d="http://schemas.microsoft.com/office/drawing/2017/model3d" xmlns:o="urn:schemas-microsoft-com:office:office" xmlns:oel="http://schemas.microsoft.com/office/2019/extlst" xmlns:r="http://schemas.openxmlformats.org/officeDocument/2006/relationships" xmlns:m="http://schemas.openxmlformats.org/officeDocument/2006/math" xmlns:v="urn:schemas-microsoft-com:vml" xmlns:wp14="http://schemas.microsoft.com/office/word/2010/wordprocessingDrawing" xmlns:wp="http://schemas.openxmlformats.org/drawingml/2006/wordprocessingDrawing" xmlns:w10="urn:schemas-microsoft-com:office:word" xmlns:w="http://schemas.openxmlformats.org/wordprocessingml/2006/main" xmlns:w14="http://schemas.microsoft.com/office/word/2010/wordml" xmlns:w15="http://schemas.microsoft.com/office/word/2012/wordml" xmlns:w16cex="http://schemas.microsoft.com/office/word/2018/wordml/cex" xmlns:w16cid="http://schemas.microsoft.com/office/word/2016/wordml/cid" xmlns:w16="http://schemas.microsoft.com/office/word/2018/wordml" xmlns:w16sdtdh="http://schemas.microsoft.com/office/word/2020/wordml/sdtdatahash" xmlns:w16se="http://schemas.microsoft.com/office/word/2015/wordml/symex" xmlns:wpg="http://schemas.microsoft.com/office/word/2010/wordprocessingGroup" xmlns:wpi="http://schemas.microsoft.com/office/word/2010/wordprocessingInk" xmlns:wne="http://schemas.microsoft.com/office/word/2006/wordml" xmlns:wps="http://schemas.microsoft.com/office/word/2010/wordprocessingShape" mc:Ignorable="w14 w15 w16se w16cid w16 w16cex w16sdtdh wp14">
   <w:p>
     <w:pPr>
+      <w:pStyle w:val="Header"/>
       <w:jc w:val="center"/>
     </w:pPr>
     <w:r>
-      <w:rPr>
-        <w:noProof/>
-      </w:rPr>
-      <w:drawing>
-        <wp:inline distT="0" distB="0" distL="0" distR="0" wp14:anchorId="63BA7ED7" wp14:editId="04A0EC8E">
-          <wp:extent cx="1247554" cy="806338"/>
-          <wp:effectExtent l="0" t="0" r="0" b="0"/>
-          <wp:docPr id="1693766044" name="Picture 1" descr="A magnifying glass over a blue letter e&#10;&#10;Description automatically generated"/>
-          <wp:cNvGraphicFramePr>
-            <a:graphicFrameLocks xmlns:a="http://schemas.openxmlformats.org/drawingml/2006/main" noChangeAspect="1"/>
-          </wp:cNvGraphicFramePr>
-          <a:graphic xmlns:a="http://schemas.openxmlformats.org/drawingml/2006/main">
-            <a:graphicData uri="http://schemas.openxmlformats.org/drawingml/2006/picture">
-              <pic:pic xmlns:pic="http://schemas.openxmlformats.org/drawingml/2006/picture">
-                <pic:nvPicPr>
-                  <pic:cNvPr id="1693766044" name="Picture 1" descr="A magnifying glass over a blue letter e&#10;&#10;Description automatically generated"/>
-                  <pic:cNvPicPr/>
-                </pic:nvPicPr>
-                <pic:blipFill>
-                  <a:blip r:embed="rId1">
-                    <a:extLst>
-                      <a:ext uri="{28A0092B-C50C-407E-A947-70E740481C1C}">
-                        <a14:useLocalDpi xmlns:a14="http://schemas.microsoft.com/office/drawing/2010/main" val="0"/>
-                      </a:ext>
-                    </a:extLst>
-                  </a:blip>
-                  <a:stretch>
-                    <a:fillRect/>
-                  </a:stretch>
-                </pic:blipFill>
-                <pic:spPr>
-                  <a:xfrm>
-                    <a:off x="0" y="0"/>
-                    <a:ext cx="1361934" cy="880266"/>
-                  </a:xfrm>
-                  <a:prstGeom prst="rect">
-                    <a:avLst/>
-                  </a:prstGeom>
-                </pic:spPr>
-              </pic:pic>
-            </a:graphicData>
-          </a:graphic>
-        </wp:inline>
-      </w:drawing>
+      <w:t xml:space="preserve">+++IMAGE </w:t>
+    </w:r>
+    <w:proofErr w:type="spellStart"/>
+    <w:r>
+      <w:t>headertile</w:t>
+    </w:r>
+    <w:proofErr w:type="spellEnd"/>
+    <w:r>
+      <w:t>()+++</w:t>
     </w:r>
   </w:p>
 </w:hdr>
@@ -722,8 +643,12 @@
   <w:docDefaults>
     <w:rPrDefault>
       <w:rPr>
-        <w:rFonts w:ascii="Times New Roman" w:eastAsia="Times New Roman" w:hAnsi="Times New Roman" w:cs="Times New Roman"/>
-        <w:lang w:val="en-IN" w:eastAsia="en-GB" w:bidi="ar-SA"/>
+        <w:rFonts w:asciiTheme="minorHAnsi" w:eastAsiaTheme="minorHAnsi" w:hAnsiTheme="minorHAnsi" w:cstheme="minorBidi"/>
+        <w:kern w:val="2"/>
+        <w:sz w:val="24"/>
+        <w:szCs w:val="24"/>
+        <w:lang w:val="en-IN" w:eastAsia="en-US" w:bidi="ar-SA"/>
+        <w14:ligatures w14:val="standardContextual"/>
       </w:rPr>
     </w:rPrDefault>
     <w:pPrDefault/>
@@ -823,7 +748,7 @@
     <w:lsdException w:name="E-mail Signature" w:semiHidden="1" w:unhideWhenUsed="1"/>
     <w:lsdException w:name="HTML Top of Form" w:semiHidden="1" w:unhideWhenUsed="1"/>
     <w:lsdException w:name="HTML Bottom of Form" w:semiHidden="1" w:unhideWhenUsed="1"/>
-    <w:lsdException w:name="Normal (Web)" w:semiHidden="1" w:unhideWhenUsed="1"/>
+    <w:lsdException w:name="Normal (Web)" w:semiHidden="1" w:uiPriority="0" w:unhideWhenUsed="1"/>
     <w:lsdException w:name="HTML Acronym" w:semiHidden="1" w:unhideWhenUsed="1"/>
     <w:lsdException w:name="HTML Address" w:semiHidden="1" w:unhideWhenUsed="1"/>
     <w:lsdException w:name="HTML Cite" w:semiHidden="1" w:unhideWhenUsed="1"/>
@@ -1109,29 +1034,235 @@
   <w:style w:type="paragraph" w:default="1" w:styleId="Normal">
     <w:name w:val="Normal"/>
     <w:qFormat/>
-    <w:rPr>
-      <w:sz w:val="24"/>
-      <w:szCs w:val="24"/>
+    <w:rsid w:val="005A3D32"/>
+    <w:rPr>
+      <w:rFonts w:ascii="Times New Roman" w:eastAsia="Times New Roman" w:hAnsi="Times New Roman" w:cs="Times New Roman"/>
+      <w:kern w:val="0"/>
       <w:lang w:val="en-US" w:eastAsia="uk-UA"/>
+      <w14:ligatures w14:val="none"/>
+    </w:rPr>
+  </w:style>
+  <w:style w:type="paragraph" w:styleId="Heading1">
+    <w:name w:val="heading 1"/>
+    <w:basedOn w:val="Normal"/>
+    <w:next w:val="Normal"/>
+    <w:link w:val="Heading1Char"/>
+    <w:uiPriority w:val="9"/>
+    <w:qFormat/>
+    <w:rsid w:val="004F5A35"/>
+    <w:pPr>
+      <w:keepNext/>
+      <w:keepLines/>
+      <w:spacing w:before="360" w:after="80"/>
+      <w:outlineLvl w:val="0"/>
+    </w:pPr>
+    <w:rPr>
+      <w:rFonts w:asciiTheme="majorHAnsi" w:eastAsiaTheme="majorEastAsia" w:hAnsiTheme="majorHAnsi" w:cstheme="majorBidi"/>
+      <w:color w:val="2F5496" w:themeColor="accent1" w:themeShade="BF"/>
+      <w:kern w:val="2"/>
+      <w:sz w:val="40"/>
+      <w:szCs w:val="40"/>
+      <w:lang w:val="en-IN" w:eastAsia="en-US"/>
+      <w14:ligatures w14:val="standardContextual"/>
     </w:rPr>
   </w:style>
   <w:style w:type="paragraph" w:styleId="Heading2">
     <w:name w:val="heading 2"/>
     <w:basedOn w:val="Normal"/>
+    <w:next w:val="Normal"/>
     <w:link w:val="Heading2Char"/>
     <w:uiPriority w:val="9"/>
     <w:unhideWhenUsed/>
     <w:qFormat/>
+    <w:rsid w:val="004F5A35"/>
     <w:pPr>
-      <w:spacing w:before="240" w:after="60"/>
+      <w:keepNext/>
+      <w:keepLines/>
+      <w:spacing w:before="160" w:after="80"/>
       <w:outlineLvl w:val="1"/>
     </w:pPr>
     <w:rPr>
-      <w:rFonts w:ascii="Arial" w:hAnsi="Arial" w:cs="Arial"/>
-      <w:b/>
-      <w:bCs/>
+      <w:rFonts w:asciiTheme="majorHAnsi" w:eastAsiaTheme="majorEastAsia" w:hAnsiTheme="majorHAnsi" w:cstheme="majorBidi"/>
+      <w:color w:val="2F5496" w:themeColor="accent1" w:themeShade="BF"/>
+      <w:kern w:val="2"/>
+      <w:sz w:val="32"/>
+      <w:szCs w:val="32"/>
+      <w:lang w:val="en-IN" w:eastAsia="en-US"/>
+      <w14:ligatures w14:val="standardContextual"/>
+    </w:rPr>
+  </w:style>
+  <w:style w:type="paragraph" w:styleId="Heading3">
+    <w:name w:val="heading 3"/>
+    <w:basedOn w:val="Normal"/>
+    <w:next w:val="Normal"/>
+    <w:link w:val="Heading3Char"/>
+    <w:uiPriority w:val="9"/>
+    <w:semiHidden/>
+    <w:unhideWhenUsed/>
+    <w:qFormat/>
+    <w:rsid w:val="004F5A35"/>
+    <w:pPr>
+      <w:keepNext/>
+      <w:keepLines/>
+      <w:spacing w:before="160" w:after="80"/>
+      <w:outlineLvl w:val="2"/>
+    </w:pPr>
+    <w:rPr>
+      <w:rFonts w:asciiTheme="minorHAnsi" w:eastAsiaTheme="majorEastAsia" w:hAnsiTheme="minorHAnsi" w:cstheme="majorBidi"/>
+      <w:color w:val="2F5496" w:themeColor="accent1" w:themeShade="BF"/>
+      <w:kern w:val="2"/>
       <w:sz w:val="28"/>
       <w:szCs w:val="28"/>
+      <w:lang w:val="en-IN" w:eastAsia="en-US"/>
+      <w14:ligatures w14:val="standardContextual"/>
+    </w:rPr>
+  </w:style>
+  <w:style w:type="paragraph" w:styleId="Heading4">
+    <w:name w:val="heading 4"/>
+    <w:basedOn w:val="Normal"/>
+    <w:next w:val="Normal"/>
+    <w:link w:val="Heading4Char"/>
+    <w:uiPriority w:val="9"/>
+    <w:semiHidden/>
+    <w:unhideWhenUsed/>
+    <w:qFormat/>
+    <w:rsid w:val="004F5A35"/>
+    <w:pPr>
+      <w:keepNext/>
+      <w:keepLines/>
+      <w:spacing w:before="80" w:after="40"/>
+      <w:outlineLvl w:val="3"/>
+    </w:pPr>
+    <w:rPr>
+      <w:rFonts w:asciiTheme="minorHAnsi" w:eastAsiaTheme="majorEastAsia" w:hAnsiTheme="minorHAnsi" w:cstheme="majorBidi"/>
+      <w:i/>
+      <w:iCs/>
+      <w:color w:val="2F5496" w:themeColor="accent1" w:themeShade="BF"/>
+      <w:kern w:val="2"/>
+      <w:lang w:val="en-IN" w:eastAsia="en-US"/>
+      <w14:ligatures w14:val="standardContextual"/>
+    </w:rPr>
+  </w:style>
+  <w:style w:type="paragraph" w:styleId="Heading5">
+    <w:name w:val="heading 5"/>
+    <w:basedOn w:val="Normal"/>
+    <w:next w:val="Normal"/>
+    <w:link w:val="Heading5Char"/>
+    <w:uiPriority w:val="9"/>
+    <w:semiHidden/>
+    <w:unhideWhenUsed/>
+    <w:qFormat/>
+    <w:rsid w:val="004F5A35"/>
+    <w:pPr>
+      <w:keepNext/>
+      <w:keepLines/>
+      <w:spacing w:before="80" w:after="40"/>
+      <w:outlineLvl w:val="4"/>
+    </w:pPr>
+    <w:rPr>
+      <w:rFonts w:asciiTheme="minorHAnsi" w:eastAsiaTheme="majorEastAsia" w:hAnsiTheme="minorHAnsi" w:cstheme="majorBidi"/>
+      <w:color w:val="2F5496" w:themeColor="accent1" w:themeShade="BF"/>
+      <w:kern w:val="2"/>
+      <w:lang w:val="en-IN" w:eastAsia="en-US"/>
+      <w14:ligatures w14:val="standardContextual"/>
+    </w:rPr>
+  </w:style>
+  <w:style w:type="paragraph" w:styleId="Heading6">
+    <w:name w:val="heading 6"/>
+    <w:basedOn w:val="Normal"/>
+    <w:next w:val="Normal"/>
+    <w:link w:val="Heading6Char"/>
+    <w:uiPriority w:val="9"/>
+    <w:semiHidden/>
+    <w:unhideWhenUsed/>
+    <w:qFormat/>
+    <w:rsid w:val="004F5A35"/>
+    <w:pPr>
+      <w:keepNext/>
+      <w:keepLines/>
+      <w:spacing w:before="40"/>
+      <w:outlineLvl w:val="5"/>
+    </w:pPr>
+    <w:rPr>
+      <w:rFonts w:asciiTheme="minorHAnsi" w:eastAsiaTheme="majorEastAsia" w:hAnsiTheme="minorHAnsi" w:cstheme="majorBidi"/>
+      <w:i/>
+      <w:iCs/>
+      <w:color w:val="595959" w:themeColor="text1" w:themeTint="A6"/>
+      <w:kern w:val="2"/>
+      <w:lang w:val="en-IN" w:eastAsia="en-US"/>
+      <w14:ligatures w14:val="standardContextual"/>
+    </w:rPr>
+  </w:style>
+  <w:style w:type="paragraph" w:styleId="Heading7">
+    <w:name w:val="heading 7"/>
+    <w:basedOn w:val="Normal"/>
+    <w:next w:val="Normal"/>
+    <w:link w:val="Heading7Char"/>
+    <w:uiPriority w:val="9"/>
+    <w:semiHidden/>
+    <w:unhideWhenUsed/>
+    <w:qFormat/>
+    <w:rsid w:val="004F5A35"/>
+    <w:pPr>
+      <w:keepNext/>
+      <w:keepLines/>
+      <w:spacing w:before="40"/>
+      <w:outlineLvl w:val="6"/>
+    </w:pPr>
+    <w:rPr>
+      <w:rFonts w:asciiTheme="minorHAnsi" w:eastAsiaTheme="majorEastAsia" w:hAnsiTheme="minorHAnsi" w:cstheme="majorBidi"/>
+      <w:color w:val="595959" w:themeColor="text1" w:themeTint="A6"/>
+      <w:kern w:val="2"/>
+      <w:lang w:val="en-IN" w:eastAsia="en-US"/>
+      <w14:ligatures w14:val="standardContextual"/>
+    </w:rPr>
+  </w:style>
+  <w:style w:type="paragraph" w:styleId="Heading8">
+    <w:name w:val="heading 8"/>
+    <w:basedOn w:val="Normal"/>
+    <w:next w:val="Normal"/>
+    <w:link w:val="Heading8Char"/>
+    <w:uiPriority w:val="9"/>
+    <w:semiHidden/>
+    <w:unhideWhenUsed/>
+    <w:qFormat/>
+    <w:rsid w:val="004F5A35"/>
+    <w:pPr>
+      <w:keepNext/>
+      <w:keepLines/>
+      <w:outlineLvl w:val="7"/>
+    </w:pPr>
+    <w:rPr>
+      <w:rFonts w:asciiTheme="minorHAnsi" w:eastAsiaTheme="majorEastAsia" w:hAnsiTheme="minorHAnsi" w:cstheme="majorBidi"/>
+      <w:i/>
+      <w:iCs/>
+      <w:color w:val="272727" w:themeColor="text1" w:themeTint="D8"/>
+      <w:kern w:val="2"/>
+      <w:lang w:val="en-IN" w:eastAsia="en-US"/>
+      <w14:ligatures w14:val="standardContextual"/>
+    </w:rPr>
+  </w:style>
+  <w:style w:type="paragraph" w:styleId="Heading9">
+    <w:name w:val="heading 9"/>
+    <w:basedOn w:val="Normal"/>
+    <w:next w:val="Normal"/>
+    <w:link w:val="Heading9Char"/>
+    <w:uiPriority w:val="9"/>
+    <w:semiHidden/>
+    <w:unhideWhenUsed/>
+    <w:qFormat/>
+    <w:rsid w:val="004F5A35"/>
+    <w:pPr>
+      <w:keepNext/>
+      <w:keepLines/>
+      <w:outlineLvl w:val="8"/>
+    </w:pPr>
+    <w:rPr>
+      <w:rFonts w:asciiTheme="minorHAnsi" w:eastAsiaTheme="majorEastAsia" w:hAnsiTheme="minorHAnsi" w:cstheme="majorBidi"/>
+      <w:color w:val="272727" w:themeColor="text1" w:themeTint="D8"/>
+      <w:kern w:val="2"/>
+      <w:lang w:val="en-IN" w:eastAsia="en-US"/>
+      <w14:ligatures w14:val="standardContextual"/>
     </w:rPr>
   </w:style>
   <w:style w:type="character" w:default="1" w:styleId="DefaultParagraphFont">
@@ -1161,23 +1292,319 @@
     <w:semiHidden/>
     <w:unhideWhenUsed/>
   </w:style>
-  <w:style w:type="table" w:styleId="TableGrid">
-    <w:name w:val="Table Grid"/>
-    <w:basedOn w:val="TableNormal"/>
-    <w:tblPr>
-      <w:tblBorders>
-        <w:top w:val="single" w:sz="4" w:space="0" w:color="000000"/>
-        <w:left w:val="single" w:sz="4" w:space="0" w:color="000000"/>
-        <w:bottom w:val="single" w:sz="4" w:space="0" w:color="000000"/>
-        <w:right w:val="single" w:sz="4" w:space="0" w:color="000000"/>
-        <w:insideH w:val="single" w:sz="4" w:space="0" w:color="000000"/>
-        <w:insideV w:val="single" w:sz="4" w:space="0" w:color="000000"/>
-      </w:tblBorders>
-    </w:tblPr>
+  <w:style w:type="character" w:customStyle="1" w:styleId="Heading1Char">
+    <w:name w:val="Heading 1 Char"/>
+    <w:basedOn w:val="DefaultParagraphFont"/>
+    <w:link w:val="Heading1"/>
+    <w:uiPriority w:val="9"/>
+    <w:rsid w:val="004F5A35"/>
+    <w:rPr>
+      <w:rFonts w:asciiTheme="majorHAnsi" w:eastAsiaTheme="majorEastAsia" w:hAnsiTheme="majorHAnsi" w:cstheme="majorBidi"/>
+      <w:color w:val="2F5496" w:themeColor="accent1" w:themeShade="BF"/>
+      <w:sz w:val="40"/>
+      <w:szCs w:val="40"/>
+    </w:rPr>
+  </w:style>
+  <w:style w:type="character" w:customStyle="1" w:styleId="Heading2Char">
+    <w:name w:val="Heading 2 Char"/>
+    <w:basedOn w:val="DefaultParagraphFont"/>
+    <w:link w:val="Heading2"/>
+    <w:uiPriority w:val="9"/>
+    <w:rsid w:val="004F5A35"/>
+    <w:rPr>
+      <w:rFonts w:asciiTheme="majorHAnsi" w:eastAsiaTheme="majorEastAsia" w:hAnsiTheme="majorHAnsi" w:cstheme="majorBidi"/>
+      <w:color w:val="2F5496" w:themeColor="accent1" w:themeShade="BF"/>
+      <w:sz w:val="32"/>
+      <w:szCs w:val="32"/>
+    </w:rPr>
+  </w:style>
+  <w:style w:type="character" w:customStyle="1" w:styleId="Heading3Char">
+    <w:name w:val="Heading 3 Char"/>
+    <w:basedOn w:val="DefaultParagraphFont"/>
+    <w:link w:val="Heading3"/>
+    <w:uiPriority w:val="9"/>
+    <w:semiHidden/>
+    <w:rsid w:val="004F5A35"/>
+    <w:rPr>
+      <w:rFonts w:eastAsiaTheme="majorEastAsia" w:cstheme="majorBidi"/>
+      <w:color w:val="2F5496" w:themeColor="accent1" w:themeShade="BF"/>
+      <w:sz w:val="28"/>
+      <w:szCs w:val="28"/>
+    </w:rPr>
+  </w:style>
+  <w:style w:type="character" w:customStyle="1" w:styleId="Heading4Char">
+    <w:name w:val="Heading 4 Char"/>
+    <w:basedOn w:val="DefaultParagraphFont"/>
+    <w:link w:val="Heading4"/>
+    <w:uiPriority w:val="9"/>
+    <w:semiHidden/>
+    <w:rsid w:val="004F5A35"/>
+    <w:rPr>
+      <w:rFonts w:eastAsiaTheme="majorEastAsia" w:cstheme="majorBidi"/>
+      <w:i/>
+      <w:iCs/>
+      <w:color w:val="2F5496" w:themeColor="accent1" w:themeShade="BF"/>
+    </w:rPr>
+  </w:style>
+  <w:style w:type="character" w:customStyle="1" w:styleId="Heading5Char">
+    <w:name w:val="Heading 5 Char"/>
+    <w:basedOn w:val="DefaultParagraphFont"/>
+    <w:link w:val="Heading5"/>
+    <w:uiPriority w:val="9"/>
+    <w:semiHidden/>
+    <w:rsid w:val="004F5A35"/>
+    <w:rPr>
+      <w:rFonts w:eastAsiaTheme="majorEastAsia" w:cstheme="majorBidi"/>
+      <w:color w:val="2F5496" w:themeColor="accent1" w:themeShade="BF"/>
+    </w:rPr>
+  </w:style>
+  <w:style w:type="character" w:customStyle="1" w:styleId="Heading6Char">
+    <w:name w:val="Heading 6 Char"/>
+    <w:basedOn w:val="DefaultParagraphFont"/>
+    <w:link w:val="Heading6"/>
+    <w:uiPriority w:val="9"/>
+    <w:semiHidden/>
+    <w:rsid w:val="004F5A35"/>
+    <w:rPr>
+      <w:rFonts w:eastAsiaTheme="majorEastAsia" w:cstheme="majorBidi"/>
+      <w:i/>
+      <w:iCs/>
+      <w:color w:val="595959" w:themeColor="text1" w:themeTint="A6"/>
+    </w:rPr>
+  </w:style>
+  <w:style w:type="character" w:customStyle="1" w:styleId="Heading7Char">
+    <w:name w:val="Heading 7 Char"/>
+    <w:basedOn w:val="DefaultParagraphFont"/>
+    <w:link w:val="Heading7"/>
+    <w:uiPriority w:val="9"/>
+    <w:semiHidden/>
+    <w:rsid w:val="004F5A35"/>
+    <w:rPr>
+      <w:rFonts w:eastAsiaTheme="majorEastAsia" w:cstheme="majorBidi"/>
+      <w:color w:val="595959" w:themeColor="text1" w:themeTint="A6"/>
+    </w:rPr>
+  </w:style>
+  <w:style w:type="character" w:customStyle="1" w:styleId="Heading8Char">
+    <w:name w:val="Heading 8 Char"/>
+    <w:basedOn w:val="DefaultParagraphFont"/>
+    <w:link w:val="Heading8"/>
+    <w:uiPriority w:val="9"/>
+    <w:semiHidden/>
+    <w:rsid w:val="004F5A35"/>
+    <w:rPr>
+      <w:rFonts w:eastAsiaTheme="majorEastAsia" w:cstheme="majorBidi"/>
+      <w:i/>
+      <w:iCs/>
+      <w:color w:val="272727" w:themeColor="text1" w:themeTint="D8"/>
+    </w:rPr>
+  </w:style>
+  <w:style w:type="character" w:customStyle="1" w:styleId="Heading9Char">
+    <w:name w:val="Heading 9 Char"/>
+    <w:basedOn w:val="DefaultParagraphFont"/>
+    <w:link w:val="Heading9"/>
+    <w:uiPriority w:val="9"/>
+    <w:semiHidden/>
+    <w:rsid w:val="004F5A35"/>
+    <w:rPr>
+      <w:rFonts w:eastAsiaTheme="majorEastAsia" w:cstheme="majorBidi"/>
+      <w:color w:val="272727" w:themeColor="text1" w:themeTint="D8"/>
+    </w:rPr>
+  </w:style>
+  <w:style w:type="paragraph" w:styleId="Title">
+    <w:name w:val="Title"/>
+    <w:basedOn w:val="Normal"/>
+    <w:next w:val="Normal"/>
+    <w:link w:val="TitleChar"/>
+    <w:uiPriority w:val="10"/>
+    <w:qFormat/>
+    <w:rsid w:val="004F5A35"/>
+    <w:pPr>
+      <w:spacing w:after="80"/>
+      <w:contextualSpacing/>
+    </w:pPr>
+    <w:rPr>
+      <w:rFonts w:asciiTheme="majorHAnsi" w:eastAsiaTheme="majorEastAsia" w:hAnsiTheme="majorHAnsi" w:cstheme="majorBidi"/>
+      <w:spacing w:val="-10"/>
+      <w:kern w:val="28"/>
+      <w:sz w:val="56"/>
+      <w:szCs w:val="56"/>
+      <w:lang w:val="en-IN" w:eastAsia="en-US"/>
+      <w14:ligatures w14:val="standardContextual"/>
+    </w:rPr>
+  </w:style>
+  <w:style w:type="character" w:customStyle="1" w:styleId="TitleChar">
+    <w:name w:val="Title Char"/>
+    <w:basedOn w:val="DefaultParagraphFont"/>
+    <w:link w:val="Title"/>
+    <w:uiPriority w:val="10"/>
+    <w:rsid w:val="004F5A35"/>
+    <w:rPr>
+      <w:rFonts w:asciiTheme="majorHAnsi" w:eastAsiaTheme="majorEastAsia" w:hAnsiTheme="majorHAnsi" w:cstheme="majorBidi"/>
+      <w:spacing w:val="-10"/>
+      <w:kern w:val="28"/>
+      <w:sz w:val="56"/>
+      <w:szCs w:val="56"/>
+    </w:rPr>
+  </w:style>
+  <w:style w:type="paragraph" w:styleId="Subtitle">
+    <w:name w:val="Subtitle"/>
+    <w:basedOn w:val="Normal"/>
+    <w:next w:val="Normal"/>
+    <w:link w:val="SubtitleChar"/>
+    <w:uiPriority w:val="11"/>
+    <w:qFormat/>
+    <w:rsid w:val="004F5A35"/>
+    <w:pPr>
+      <w:numPr>
+        <w:ilvl w:val="1"/>
+      </w:numPr>
+      <w:spacing w:after="160"/>
+    </w:pPr>
+    <w:rPr>
+      <w:rFonts w:asciiTheme="minorHAnsi" w:eastAsiaTheme="majorEastAsia" w:hAnsiTheme="minorHAnsi" w:cstheme="majorBidi"/>
+      <w:color w:val="595959" w:themeColor="text1" w:themeTint="A6"/>
+      <w:spacing w:val="15"/>
+      <w:kern w:val="2"/>
+      <w:sz w:val="28"/>
+      <w:szCs w:val="28"/>
+      <w:lang w:val="en-IN" w:eastAsia="en-US"/>
+      <w14:ligatures w14:val="standardContextual"/>
+    </w:rPr>
+  </w:style>
+  <w:style w:type="character" w:customStyle="1" w:styleId="SubtitleChar">
+    <w:name w:val="Subtitle Char"/>
+    <w:basedOn w:val="DefaultParagraphFont"/>
+    <w:link w:val="Subtitle"/>
+    <w:uiPriority w:val="11"/>
+    <w:rsid w:val="004F5A35"/>
+    <w:rPr>
+      <w:rFonts w:eastAsiaTheme="majorEastAsia" w:cstheme="majorBidi"/>
+      <w:color w:val="595959" w:themeColor="text1" w:themeTint="A6"/>
+      <w:spacing w:val="15"/>
+      <w:sz w:val="28"/>
+      <w:szCs w:val="28"/>
+    </w:rPr>
+  </w:style>
+  <w:style w:type="paragraph" w:styleId="Quote">
+    <w:name w:val="Quote"/>
+    <w:basedOn w:val="Normal"/>
+    <w:next w:val="Normal"/>
+    <w:link w:val="QuoteChar"/>
+    <w:uiPriority w:val="29"/>
+    <w:qFormat/>
+    <w:rsid w:val="004F5A35"/>
+    <w:pPr>
+      <w:spacing w:before="160" w:after="160"/>
+      <w:jc w:val="center"/>
+    </w:pPr>
+    <w:rPr>
+      <w:rFonts w:asciiTheme="minorHAnsi" w:eastAsiaTheme="minorHAnsi" w:hAnsiTheme="minorHAnsi" w:cstheme="minorBidi"/>
+      <w:i/>
+      <w:iCs/>
+      <w:color w:val="404040" w:themeColor="text1" w:themeTint="BF"/>
+      <w:kern w:val="2"/>
+      <w:lang w:val="en-IN" w:eastAsia="en-US"/>
+      <w14:ligatures w14:val="standardContextual"/>
+    </w:rPr>
+  </w:style>
+  <w:style w:type="character" w:customStyle="1" w:styleId="QuoteChar">
+    <w:name w:val="Quote Char"/>
+    <w:basedOn w:val="DefaultParagraphFont"/>
+    <w:link w:val="Quote"/>
+    <w:uiPriority w:val="29"/>
+    <w:rsid w:val="004F5A35"/>
+    <w:rPr>
+      <w:i/>
+      <w:iCs/>
+      <w:color w:val="404040" w:themeColor="text1" w:themeTint="BF"/>
+    </w:rPr>
+  </w:style>
+  <w:style w:type="paragraph" w:styleId="ListParagraph">
+    <w:name w:val="List Paragraph"/>
+    <w:basedOn w:val="Normal"/>
+    <w:uiPriority w:val="34"/>
+    <w:qFormat/>
+    <w:rsid w:val="004F5A35"/>
+    <w:pPr>
+      <w:ind w:left="720"/>
+      <w:contextualSpacing/>
+    </w:pPr>
+    <w:rPr>
+      <w:rFonts w:asciiTheme="minorHAnsi" w:eastAsiaTheme="minorHAnsi" w:hAnsiTheme="minorHAnsi" w:cstheme="minorBidi"/>
+      <w:kern w:val="2"/>
+      <w:lang w:val="en-IN" w:eastAsia="en-US"/>
+      <w14:ligatures w14:val="standardContextual"/>
+    </w:rPr>
+  </w:style>
+  <w:style w:type="character" w:styleId="IntenseEmphasis">
+    <w:name w:val="Intense Emphasis"/>
+    <w:basedOn w:val="DefaultParagraphFont"/>
+    <w:uiPriority w:val="21"/>
+    <w:qFormat/>
+    <w:rsid w:val="004F5A35"/>
+    <w:rPr>
+      <w:i/>
+      <w:iCs/>
+      <w:color w:val="2F5496" w:themeColor="accent1" w:themeShade="BF"/>
+    </w:rPr>
+  </w:style>
+  <w:style w:type="paragraph" w:styleId="IntenseQuote">
+    <w:name w:val="Intense Quote"/>
+    <w:basedOn w:val="Normal"/>
+    <w:next w:val="Normal"/>
+    <w:link w:val="IntenseQuoteChar"/>
+    <w:uiPriority w:val="30"/>
+    <w:qFormat/>
+    <w:rsid w:val="004F5A35"/>
+    <w:pPr>
+      <w:pBdr>
+        <w:top w:val="single" w:sz="4" w:space="10" w:color="2F5496" w:themeColor="accent1" w:themeShade="BF"/>
+        <w:bottom w:val="single" w:sz="4" w:space="10" w:color="2F5496" w:themeColor="accent1" w:themeShade="BF"/>
+      </w:pBdr>
+      <w:spacing w:before="360" w:after="360"/>
+      <w:ind w:left="864" w:right="864"/>
+      <w:jc w:val="center"/>
+    </w:pPr>
+    <w:rPr>
+      <w:rFonts w:asciiTheme="minorHAnsi" w:eastAsiaTheme="minorHAnsi" w:hAnsiTheme="minorHAnsi" w:cstheme="minorBidi"/>
+      <w:i/>
+      <w:iCs/>
+      <w:color w:val="2F5496" w:themeColor="accent1" w:themeShade="BF"/>
+      <w:kern w:val="2"/>
+      <w:lang w:val="en-IN" w:eastAsia="en-US"/>
+      <w14:ligatures w14:val="standardContextual"/>
+    </w:rPr>
+  </w:style>
+  <w:style w:type="character" w:customStyle="1" w:styleId="IntenseQuoteChar">
+    <w:name w:val="Intense Quote Char"/>
+    <w:basedOn w:val="DefaultParagraphFont"/>
+    <w:link w:val="IntenseQuote"/>
+    <w:uiPriority w:val="30"/>
+    <w:rsid w:val="004F5A35"/>
+    <w:rPr>
+      <w:i/>
+      <w:iCs/>
+      <w:color w:val="2F5496" w:themeColor="accent1" w:themeShade="BF"/>
+    </w:rPr>
+  </w:style>
+  <w:style w:type="character" w:styleId="IntenseReference">
+    <w:name w:val="Intense Reference"/>
+    <w:basedOn w:val="DefaultParagraphFont"/>
+    <w:uiPriority w:val="32"/>
+    <w:qFormat/>
+    <w:rsid w:val="004F5A35"/>
+    <w:rPr>
+      <w:b/>
+      <w:bCs/>
+      <w:smallCaps/>
+      <w:color w:val="2F5496" w:themeColor="accent1" w:themeShade="BF"/>
+      <w:spacing w:val="5"/>
+    </w:rPr>
   </w:style>
   <w:style w:type="paragraph" w:styleId="NormalWeb">
     <w:name w:val="Normal (Web)"/>
     <w:basedOn w:val="Normal"/>
+    <w:rsid w:val="005A3D32"/>
     <w:pPr>
       <w:spacing w:before="100" w:beforeAutospacing="1" w:after="100" w:afterAutospacing="1"/>
     </w:pPr>
@@ -1188,7 +1615,7 @@
     <w:link w:val="HeaderChar"/>
     <w:uiPriority w:val="99"/>
     <w:unhideWhenUsed/>
-    <w:rsid w:val="00144235"/>
+    <w:rsid w:val="008F697B"/>
     <w:pPr>
       <w:tabs>
         <w:tab w:val="center" w:pos="4513"/>
@@ -1201,11 +1628,12 @@
     <w:basedOn w:val="DefaultParagraphFont"/>
     <w:link w:val="Header"/>
     <w:uiPriority w:val="99"/>
-    <w:rsid w:val="00144235"/>
-    <w:rPr>
-      <w:sz w:val="24"/>
-      <w:szCs w:val="24"/>
+    <w:rsid w:val="008F697B"/>
+    <w:rPr>
+      <w:rFonts w:ascii="Times New Roman" w:eastAsia="Times New Roman" w:hAnsi="Times New Roman" w:cs="Times New Roman"/>
+      <w:kern w:val="0"/>
       <w:lang w:val="en-US" w:eastAsia="uk-UA"/>
+      <w14:ligatures w14:val="none"/>
     </w:rPr>
   </w:style>
   <w:style w:type="paragraph" w:styleId="Footer">
@@ -1214,7 +1642,7 @@
     <w:link w:val="FooterChar"/>
     <w:uiPriority w:val="99"/>
     <w:unhideWhenUsed/>
-    <w:rsid w:val="00144235"/>
+    <w:rsid w:val="008F697B"/>
     <w:pPr>
       <w:tabs>
         <w:tab w:val="center" w:pos="4513"/>
@@ -1227,130 +1655,19 @@
     <w:basedOn w:val="DefaultParagraphFont"/>
     <w:link w:val="Footer"/>
     <w:uiPriority w:val="99"/>
-    <w:rsid w:val="00144235"/>
-    <w:rPr>
-      <w:sz w:val="24"/>
-      <w:szCs w:val="24"/>
+    <w:rsid w:val="008F697B"/>
+    <w:rPr>
+      <w:rFonts w:ascii="Times New Roman" w:eastAsia="Times New Roman" w:hAnsi="Times New Roman" w:cs="Times New Roman"/>
+      <w:kern w:val="0"/>
       <w:lang w:val="en-US" w:eastAsia="uk-UA"/>
-    </w:rPr>
-  </w:style>
-  <w:style w:type="paragraph" w:styleId="HTMLPreformatted">
-    <w:name w:val="HTML Preformatted"/>
-    <w:basedOn w:val="Normal"/>
-    <w:link w:val="HTMLPreformattedChar"/>
-    <w:uiPriority w:val="99"/>
-    <w:unhideWhenUsed/>
-    <w:rsid w:val="00F42BEC"/>
-    <w:pPr>
-      <w:tabs>
-        <w:tab w:val="left" w:pos="916"/>
-        <w:tab w:val="left" w:pos="1832"/>
-        <w:tab w:val="left" w:pos="2748"/>
-        <w:tab w:val="left" w:pos="3664"/>
-        <w:tab w:val="left" w:pos="4580"/>
-        <w:tab w:val="left" w:pos="5496"/>
-        <w:tab w:val="left" w:pos="6412"/>
-        <w:tab w:val="left" w:pos="7328"/>
-        <w:tab w:val="left" w:pos="8244"/>
-        <w:tab w:val="left" w:pos="9160"/>
-        <w:tab w:val="left" w:pos="10076"/>
-        <w:tab w:val="left" w:pos="10992"/>
-        <w:tab w:val="left" w:pos="11908"/>
-        <w:tab w:val="left" w:pos="12824"/>
-        <w:tab w:val="left" w:pos="13740"/>
-        <w:tab w:val="left" w:pos="14656"/>
-      </w:tabs>
-    </w:pPr>
-    <w:rPr>
-      <w:rFonts w:ascii="Courier New" w:hAnsi="Courier New" w:cs="Courier New"/>
-      <w:sz w:val="20"/>
-      <w:szCs w:val="20"/>
-      <w:lang w:val="en-IN" w:eastAsia="en-GB"/>
-    </w:rPr>
-  </w:style>
-  <w:style w:type="character" w:customStyle="1" w:styleId="HTMLPreformattedChar">
-    <w:name w:val="HTML Preformatted Char"/>
-    <w:basedOn w:val="DefaultParagraphFont"/>
-    <w:link w:val="HTMLPreformatted"/>
-    <w:uiPriority w:val="99"/>
-    <w:rsid w:val="00F42BEC"/>
-    <w:rPr>
-      <w:rFonts w:ascii="Courier New" w:hAnsi="Courier New" w:cs="Courier New"/>
-    </w:rPr>
-  </w:style>
-  <w:style w:type="character" w:styleId="HTMLCode">
-    <w:name w:val="HTML Code"/>
-    <w:basedOn w:val="DefaultParagraphFont"/>
-    <w:uiPriority w:val="99"/>
-    <w:semiHidden/>
-    <w:unhideWhenUsed/>
-    <w:rsid w:val="00F42BEC"/>
-    <w:rPr>
-      <w:rFonts w:ascii="Courier New" w:eastAsia="Times New Roman" w:hAnsi="Courier New" w:cs="Courier New"/>
-      <w:sz w:val="20"/>
-      <w:szCs w:val="20"/>
-    </w:rPr>
-  </w:style>
-  <w:style w:type="character" w:styleId="Hyperlink">
-    <w:name w:val="Hyperlink"/>
-    <w:basedOn w:val="DefaultParagraphFont"/>
-    <w:uiPriority w:val="99"/>
-    <w:unhideWhenUsed/>
-    <w:rsid w:val="007E5947"/>
-    <w:rPr>
-      <w:color w:val="0000FF"/>
-      <w:u w:val="single"/>
-    </w:rPr>
-  </w:style>
-  <w:style w:type="character" w:customStyle="1" w:styleId="il">
-    <w:name w:val="il"/>
-    <w:basedOn w:val="DefaultParagraphFont"/>
-    <w:rsid w:val="007E5947"/>
-  </w:style>
-  <w:style w:type="character" w:customStyle="1" w:styleId="Heading2Char">
-    <w:name w:val="Heading 2 Char"/>
-    <w:basedOn w:val="DefaultParagraphFont"/>
-    <w:link w:val="Heading2"/>
-    <w:uiPriority w:val="9"/>
-    <w:rsid w:val="00B53C2E"/>
-    <w:rPr>
-      <w:rFonts w:ascii="Arial" w:hAnsi="Arial" w:cs="Arial"/>
-      <w:b/>
-      <w:bCs/>
-      <w:sz w:val="28"/>
-      <w:szCs w:val="28"/>
-      <w:lang w:val="en-US" w:eastAsia="uk-UA"/>
-    </w:rPr>
-  </w:style>
-  <w:style w:type="character" w:styleId="UnresolvedMention">
-    <w:name w:val="Unresolved Mention"/>
-    <w:basedOn w:val="DefaultParagraphFont"/>
-    <w:uiPriority w:val="99"/>
-    <w:semiHidden/>
-    <w:unhideWhenUsed/>
-    <w:rsid w:val="00BE5529"/>
-    <w:rPr>
-      <w:color w:val="605E5C"/>
-      <w:shd w:val="clear" w:color="auto" w:fill="E1DFDD"/>
-    </w:rPr>
-  </w:style>
-  <w:style w:type="character" w:styleId="FollowedHyperlink">
-    <w:name w:val="FollowedHyperlink"/>
-    <w:basedOn w:val="DefaultParagraphFont"/>
-    <w:uiPriority w:val="99"/>
-    <w:semiHidden/>
-    <w:unhideWhenUsed/>
-    <w:rsid w:val="00BE5529"/>
-    <w:rPr>
-      <w:color w:val="954F72" w:themeColor="followedHyperlink"/>
-      <w:u w:val="single"/>
+      <w14:ligatures w14:val="none"/>
     </w:rPr>
   </w:style>
 </w:styles>
 </file>
 
 <file path=word/theme/theme1.xml><?xml version="1.0" encoding="utf-8"?>
-<a:theme xmlns:a="http://schemas.openxmlformats.org/drawingml/2006/main" name="Office Theme">
+<a:theme xmlns:a="http://schemas.openxmlformats.org/drawingml/2006/main" name="Office Theme 2013 - 2022">
   <a:themeElements>
     <a:clrScheme name="Office">
       <a:dk1>
@@ -1366,7 +1683,7 @@
         <a:srgbClr val="E7E6E6"/>
       </a:lt2>
       <a:accent1>
-        <a:srgbClr val="5B9BD5"/>
+        <a:srgbClr val="4472C4"/>
       </a:accent1>
       <a:accent2>
         <a:srgbClr val="ED7D31"/>
@@ -1378,7 +1695,7 @@
         <a:srgbClr val="FFC000"/>
       </a:accent4>
       <a:accent5>
-        <a:srgbClr val="4472C4"/>
+        <a:srgbClr val="5B9BD5"/>
       </a:accent5>
       <a:accent6>
         <a:srgbClr val="70AD47"/>
@@ -1392,14 +1709,108 @@
     </a:clrScheme>
     <a:fontScheme name="Office">
       <a:majorFont>
-        <a:latin typeface="Calibri Light"/>
+        <a:latin typeface="Calibri Light" panose="020F0302020204030204"/>
         <a:ea typeface=""/>
         <a:cs typeface=""/>
+        <a:font script="Jpan" typeface="游ゴシック Light"/>
+        <a:font script="Hang" typeface="맑은 고딕"/>
+        <a:font script="Hans" typeface="等线 Light"/>
+        <a:font script="Hant" typeface="新細明體"/>
+        <a:font script="Arab" typeface="Times New Roman"/>
+        <a:font script="Hebr" typeface="Times New Roman"/>
+        <a:font script="Thai" typeface="Angsana New"/>
+        <a:font script="Ethi" typeface="Nyala"/>
+        <a:font script="Beng" typeface="Vrinda"/>
+        <a:font script="Gujr" typeface="Shruti"/>
+        <a:font script="Khmr" typeface="MoolBoran"/>
+        <a:font script="Knda" typeface="Tunga"/>
+        <a:font script="Guru" typeface="Raavi"/>
+        <a:font script="Cans" typeface="Euphemia"/>
+        <a:font script="Cher" typeface="Plantagenet Cherokee"/>
+        <a:font script="Yiii" typeface="Microsoft Yi Baiti"/>
+        <a:font script="Tibt" typeface="Microsoft Himalaya"/>
+        <a:font script="Thaa" typeface="MV Boli"/>
+        <a:font script="Deva" typeface="Mangal"/>
+        <a:font script="Telu" typeface="Gautami"/>
+        <a:font script="Taml" typeface="Latha"/>
+        <a:font script="Syrc" typeface="Estrangelo Edessa"/>
+        <a:font script="Orya" typeface="Kalinga"/>
+        <a:font script="Mlym" typeface="Kartika"/>
+        <a:font script="Laoo" typeface="DokChampa"/>
+        <a:font script="Sinh" typeface="Iskoola Pota"/>
+        <a:font script="Mong" typeface="Mongolian Baiti"/>
+        <a:font script="Viet" typeface="Times New Roman"/>
+        <a:font script="Uigh" typeface="Microsoft Uighur"/>
+        <a:font script="Geor" typeface="Sylfaen"/>
+        <a:font script="Armn" typeface="Arial"/>
+        <a:font script="Bugi" typeface="Leelawadee UI"/>
+        <a:font script="Bopo" typeface="Microsoft JhengHei"/>
+        <a:font script="Java" typeface="Javanese Text"/>
+        <a:font script="Lisu" typeface="Segoe UI"/>
+        <a:font script="Mymr" typeface="Myanmar Text"/>
+        <a:font script="Nkoo" typeface="Ebrima"/>
+        <a:font script="Olck" typeface="Nirmala UI"/>
+        <a:font script="Osma" typeface="Ebrima"/>
+        <a:font script="Phag" typeface="Phagspa"/>
+        <a:font script="Syrn" typeface="Estrangelo Edessa"/>
+        <a:font script="Syrj" typeface="Estrangelo Edessa"/>
+        <a:font script="Syre" typeface="Estrangelo Edessa"/>
+        <a:font script="Sora" typeface="Nirmala UI"/>
+        <a:font script="Tale" typeface="Microsoft Tai Le"/>
+        <a:font script="Talu" typeface="Microsoft New Tai Lue"/>
+        <a:font script="Tfng" typeface="Ebrima"/>
       </a:majorFont>
       <a:minorFont>
-        <a:latin typeface="Calibri"/>
+        <a:latin typeface="Calibri" panose="020F0502020204030204"/>
         <a:ea typeface=""/>
         <a:cs typeface=""/>
+        <a:font script="Jpan" typeface="游明朝"/>
+        <a:font script="Hang" typeface="맑은 고딕"/>
+        <a:font script="Hans" typeface="等线"/>
+        <a:font script="Hant" typeface="新細明體"/>
+        <a:font script="Arab" typeface="Arial"/>
+        <a:font script="Hebr" typeface="Arial"/>
+        <a:font script="Thai" typeface="Cordia New"/>
+        <a:font script="Ethi" typeface="Nyala"/>
+        <a:font script="Beng" typeface="Vrinda"/>
+        <a:font script="Gujr" typeface="Shruti"/>
+        <a:font script="Khmr" typeface="DaunPenh"/>
+        <a:font script="Knda" typeface="Tunga"/>
+        <a:font script="Guru" typeface="Raavi"/>
+        <a:font script="Cans" typeface="Euphemia"/>
+        <a:font script="Cher" typeface="Plantagenet Cherokee"/>
+        <a:font script="Yiii" typeface="Microsoft Yi Baiti"/>
+        <a:font script="Tibt" typeface="Microsoft Himalaya"/>
+        <a:font script="Thaa" typeface="MV Boli"/>
+        <a:font script="Deva" typeface="Mangal"/>
+        <a:font script="Telu" typeface="Gautami"/>
+        <a:font script="Taml" typeface="Latha"/>
+        <a:font script="Syrc" typeface="Estrangelo Edessa"/>
+        <a:font script="Orya" typeface="Kalinga"/>
+        <a:font script="Mlym" typeface="Kartika"/>
+        <a:font script="Laoo" typeface="DokChampa"/>
+        <a:font script="Sinh" typeface="Iskoola Pota"/>
+        <a:font script="Mong" typeface="Mongolian Baiti"/>
+        <a:font script="Viet" typeface="Arial"/>
+        <a:font script="Uigh" typeface="Microsoft Uighur"/>
+        <a:font script="Geor" typeface="Sylfaen"/>
+        <a:font script="Armn" typeface="Arial"/>
+        <a:font script="Bugi" typeface="Leelawadee UI"/>
+        <a:font script="Bopo" typeface="Microsoft JhengHei"/>
+        <a:font script="Java" typeface="Javanese Text"/>
+        <a:font script="Lisu" typeface="Segoe UI"/>
+        <a:font script="Mymr" typeface="Myanmar Text"/>
+        <a:font script="Nkoo" typeface="Ebrima"/>
+        <a:font script="Olck" typeface="Nirmala UI"/>
+        <a:font script="Osma" typeface="Ebrima"/>
+        <a:font script="Phag" typeface="Phagspa"/>
+        <a:font script="Syrn" typeface="Estrangelo Edessa"/>
+        <a:font script="Syrj" typeface="Estrangelo Edessa"/>
+        <a:font script="Syre" typeface="Estrangelo Edessa"/>
+        <a:font script="Sora" typeface="Nirmala UI"/>
+        <a:font script="Tale" typeface="Microsoft Tai Le"/>
+        <a:font script="Talu" typeface="Microsoft New Tai Lue"/>
+        <a:font script="Tfng" typeface="Ebrima"/>
       </a:minorFont>
     </a:fontScheme>
     <a:fmtScheme name="Office">
@@ -1437,15 +1848,15 @@
           <a:gsLst>
             <a:gs pos="0">
               <a:schemeClr val="phClr">
-                <a:lumMod val="103000"/>
-                <a:satMod val="102000"/>
+                <a:satMod val="103000"/>
+                <a:lumMod val="102000"/>
                 <a:tint val="94000"/>
               </a:schemeClr>
             </a:gs>
             <a:gs pos="50000">
               <a:schemeClr val="phClr">
+                <a:satMod val="110000"/>
                 <a:lumMod val="100000"/>
-                <a:satMod val="110000"/>
                 <a:shade val="100000"/>
               </a:schemeClr>
             </a:gs>
@@ -1506,32 +1917,32 @@
         </a:solidFill>
         <a:solidFill>
           <a:schemeClr val="phClr">
+            <a:tint val="95000"/>
             <a:satMod val="170000"/>
-            <a:tint val="95000"/>
           </a:schemeClr>
         </a:solidFill>
         <a:gradFill rotWithShape="1">
           <a:gsLst>
             <a:gs pos="0">
               <a:schemeClr val="phClr">
+                <a:tint val="93000"/>
+                <a:satMod val="150000"/>
+                <a:shade val="98000"/>
                 <a:lumMod val="102000"/>
-                <a:satMod val="150000"/>
-                <a:tint val="93000"/>
-                <a:shade val="98000"/>
               </a:schemeClr>
             </a:gs>
             <a:gs pos="50000">
               <a:schemeClr val="phClr">
+                <a:tint val="98000"/>
+                <a:satMod val="130000"/>
+                <a:shade val="90000"/>
                 <a:lumMod val="103000"/>
-                <a:satMod val="130000"/>
-                <a:tint val="98000"/>
-                <a:shade val="90000"/>
               </a:schemeClr>
             </a:gs>
             <a:gs pos="100000">
               <a:schemeClr val="phClr">
+                <a:shade val="63000"/>
                 <a:satMod val="120000"/>
-                <a:shade val="63000"/>
               </a:schemeClr>
             </a:gs>
           </a:gsLst>
@@ -1542,5 +1953,10 @@
   </a:themeElements>
   <a:objectDefaults/>
   <a:extraClrSchemeLst/>
+  <a:extLst>
+    <a:ext uri="{05A4C25C-085E-4340-85A3-A5531E510DB2}">
+      <thm15:themeFamily xmlns:thm15="http://schemas.microsoft.com/office/thememl/2012/main" name="Office Theme 2013 - 2022" id="{62F939B6-93AF-4DB8-9C6B-D6C7DFDC589F}" vid="{4A3C46E8-61CC-4603-A589-7422A47A8E4A}"/>
+    </a:ext>
+  </a:extLst>
 </a:theme>
 </file>
</xml_diff>

<commit_message>
Update for tenant footer
</commit_message>
<xml_diff>
--- a/src/service/reportstrategy/DeckProjectHeader.docx
+++ b/src/service/reportstrategy/DeckProjectHeader.docx
@@ -607,6 +607,31 @@
 
 <file path=word/footer1.xml><?xml version="1.0" encoding="utf-8"?>
 <w:ftr xmlns:wpc="http://schemas.microsoft.com/office/word/2010/wordprocessingCanvas" xmlns:cx="http://schemas.microsoft.com/office/drawing/2014/chartex" xmlns:cx1="http://schemas.microsoft.com/office/drawing/2015/9/8/chartex" xmlns:cx2="http://schemas.microsoft.com/office/drawing/2015/10/21/chartex" xmlns:cx3="http://schemas.microsoft.com/office/drawing/2016/5/9/chartex" xmlns:cx4="http://schemas.microsoft.com/office/drawing/2016/5/10/chartex" xmlns:cx5="http://schemas.microsoft.com/office/drawing/2016/5/11/chartex" xmlns:cx6="http://schemas.microsoft.com/office/drawing/2016/5/12/chartex" xmlns:cx7="http://schemas.microsoft.com/office/drawing/2016/5/13/chartex" xmlns:cx8="http://schemas.microsoft.com/office/drawing/2016/5/14/chartex" xmlns:mc="http://schemas.openxmlformats.org/markup-compatibility/2006" xmlns:aink="http://schemas.microsoft.com/office/drawing/2016/ink" xmlns:am3d="http://schemas.microsoft.com/office/drawing/2017/model3d" xmlns:o="urn:schemas-microsoft-com:office:office" xmlns:oel="http://schemas.microsoft.com/office/2019/extlst" xmlns:r="http://schemas.openxmlformats.org/officeDocument/2006/relationships" xmlns:m="http://schemas.openxmlformats.org/officeDocument/2006/math" xmlns:v="urn:schemas-microsoft-com:vml" xmlns:wp14="http://schemas.microsoft.com/office/word/2010/wordprocessingDrawing" xmlns:wp="http://schemas.openxmlformats.org/drawingml/2006/wordprocessingDrawing" xmlns:w10="urn:schemas-microsoft-com:office:word" xmlns:w="http://schemas.openxmlformats.org/wordprocessingml/2006/main" xmlns:w14="http://schemas.microsoft.com/office/word/2010/wordml" xmlns:w15="http://schemas.microsoft.com/office/word/2012/wordml" xmlns:w16cex="http://schemas.microsoft.com/office/word/2018/wordml/cex" xmlns:w16cid="http://schemas.microsoft.com/office/word/2016/wordml/cid" xmlns:w16="http://schemas.microsoft.com/office/word/2018/wordml" xmlns:w16sdtdh="http://schemas.microsoft.com/office/word/2020/wordml/sdtdatahash" xmlns:w16se="http://schemas.microsoft.com/office/word/2015/wordml/symex" xmlns:wpg="http://schemas.microsoft.com/office/word/2010/wordprocessingGroup" xmlns:wpi="http://schemas.microsoft.com/office/word/2010/wordprocessingInk" xmlns:wne="http://schemas.microsoft.com/office/word/2006/wordml" xmlns:wps="http://schemas.microsoft.com/office/word/2010/wordprocessingShape" mc:Ignorable="w14 w15 w16se w16cid w16 w16cex w16sdtdh wp14">
+  <w:p>
+    <w:pPr>
+      <w:pStyle w:val="Header"/>
+      <w:jc w:val="center"/>
+    </w:pPr>
+    <w:r>
+      <w:t>+++</w:t>
+    </w:r>
+    <w:r>
+      <w:t xml:space="preserve">INS </w:t>
+    </w:r>
+    <w:proofErr w:type="spellStart"/>
+    <w:proofErr w:type="gramStart"/>
+    <w:r>
+      <w:t>project.</w:t>
+    </w:r>
+    <w:r>
+      <w:t>footerText</w:t>
+    </w:r>
+    <w:proofErr w:type="spellEnd"/>
+    <w:proofErr w:type="gramEnd"/>
+    <w:r>
+      <w:t>+++</w:t>
+    </w:r>
+  </w:p>
   <w:p>
     <w:pPr>
       <w:pStyle w:val="Footer"/>

</xml_diff>

<commit_message>
trial for adding footer image
</commit_message>
<xml_diff>
--- a/src/service/reportstrategy/DeckProjectHeader.docx
+++ b/src/service/reportstrategy/DeckProjectHeader.docx
@@ -575,8 +575,12 @@
     </w:tbl>
     <w:p/>
     <w:sectPr>
-      <w:headerReference w:type="default" r:id="rId6"/>
-      <w:footerReference w:type="default" r:id="rId7"/>
+      <w:headerReference w:type="even" r:id="rId6"/>
+      <w:headerReference w:type="default" r:id="rId7"/>
+      <w:footerReference w:type="even" r:id="rId8"/>
+      <w:footerReference w:type="default" r:id="rId9"/>
+      <w:headerReference w:type="first" r:id="rId10"/>
+      <w:footerReference w:type="first" r:id="rId11"/>
       <w:pgSz w:w="11906" w:h="16838"/>
       <w:pgMar w:top="1440" w:right="1440" w:bottom="1440" w:left="1440" w:header="709" w:footer="708" w:gutter="0"/>
       <w:cols w:space="708"/>
@@ -609,8 +613,47 @@
 <w:ftr xmlns:wpc="http://schemas.microsoft.com/office/word/2010/wordprocessingCanvas" xmlns:cx="http://schemas.microsoft.com/office/drawing/2014/chartex" xmlns:cx1="http://schemas.microsoft.com/office/drawing/2015/9/8/chartex" xmlns:cx2="http://schemas.microsoft.com/office/drawing/2015/10/21/chartex" xmlns:cx3="http://schemas.microsoft.com/office/drawing/2016/5/9/chartex" xmlns:cx4="http://schemas.microsoft.com/office/drawing/2016/5/10/chartex" xmlns:cx5="http://schemas.microsoft.com/office/drawing/2016/5/11/chartex" xmlns:cx6="http://schemas.microsoft.com/office/drawing/2016/5/12/chartex" xmlns:cx7="http://schemas.microsoft.com/office/drawing/2016/5/13/chartex" xmlns:cx8="http://schemas.microsoft.com/office/drawing/2016/5/14/chartex" xmlns:mc="http://schemas.openxmlformats.org/markup-compatibility/2006" xmlns:aink="http://schemas.microsoft.com/office/drawing/2016/ink" xmlns:am3d="http://schemas.microsoft.com/office/drawing/2017/model3d" xmlns:o="urn:schemas-microsoft-com:office:office" xmlns:oel="http://schemas.microsoft.com/office/2019/extlst" xmlns:r="http://schemas.openxmlformats.org/officeDocument/2006/relationships" xmlns:m="http://schemas.openxmlformats.org/officeDocument/2006/math" xmlns:v="urn:schemas-microsoft-com:vml" xmlns:wp14="http://schemas.microsoft.com/office/word/2010/wordprocessingDrawing" xmlns:wp="http://schemas.openxmlformats.org/drawingml/2006/wordprocessingDrawing" xmlns:w10="urn:schemas-microsoft-com:office:word" xmlns:w="http://schemas.openxmlformats.org/wordprocessingml/2006/main" xmlns:w14="http://schemas.microsoft.com/office/word/2010/wordml" xmlns:w15="http://schemas.microsoft.com/office/word/2012/wordml" xmlns:w16cex="http://schemas.microsoft.com/office/word/2018/wordml/cex" xmlns:w16cid="http://schemas.microsoft.com/office/word/2016/wordml/cid" xmlns:w16="http://schemas.microsoft.com/office/word/2018/wordml" xmlns:w16sdtdh="http://schemas.microsoft.com/office/word/2020/wordml/sdtdatahash" xmlns:w16se="http://schemas.microsoft.com/office/word/2015/wordml/symex" xmlns:wpg="http://schemas.microsoft.com/office/word/2010/wordprocessingGroup" xmlns:wpi="http://schemas.microsoft.com/office/word/2010/wordprocessingInk" xmlns:wne="http://schemas.microsoft.com/office/word/2006/wordml" xmlns:wps="http://schemas.microsoft.com/office/word/2010/wordprocessingShape" mc:Ignorable="w14 w15 w16se w16cid w16 w16cex w16sdtdh wp14">
   <w:p>
     <w:pPr>
+      <w:pStyle w:val="Footer"/>
+    </w:pPr>
+  </w:p>
+</w:ftr>
+</file>
+
+<file path=word/footer2.xml><?xml version="1.0" encoding="utf-8"?>
+<w:ftr xmlns:wpc="http://schemas.microsoft.com/office/word/2010/wordprocessingCanvas" xmlns:cx="http://schemas.microsoft.com/office/drawing/2014/chartex" xmlns:cx1="http://schemas.microsoft.com/office/drawing/2015/9/8/chartex" xmlns:cx2="http://schemas.microsoft.com/office/drawing/2015/10/21/chartex" xmlns:cx3="http://schemas.microsoft.com/office/drawing/2016/5/9/chartex" xmlns:cx4="http://schemas.microsoft.com/office/drawing/2016/5/10/chartex" xmlns:cx5="http://schemas.microsoft.com/office/drawing/2016/5/11/chartex" xmlns:cx6="http://schemas.microsoft.com/office/drawing/2016/5/12/chartex" xmlns:cx7="http://schemas.microsoft.com/office/drawing/2016/5/13/chartex" xmlns:cx8="http://schemas.microsoft.com/office/drawing/2016/5/14/chartex" xmlns:mc="http://schemas.openxmlformats.org/markup-compatibility/2006" xmlns:aink="http://schemas.microsoft.com/office/drawing/2016/ink" xmlns:am3d="http://schemas.microsoft.com/office/drawing/2017/model3d" xmlns:o="urn:schemas-microsoft-com:office:office" xmlns:oel="http://schemas.microsoft.com/office/2019/extlst" xmlns:r="http://schemas.openxmlformats.org/officeDocument/2006/relationships" xmlns:m="http://schemas.openxmlformats.org/officeDocument/2006/math" xmlns:v="urn:schemas-microsoft-com:vml" xmlns:wp14="http://schemas.microsoft.com/office/word/2010/wordprocessingDrawing" xmlns:wp="http://schemas.openxmlformats.org/drawingml/2006/wordprocessingDrawing" xmlns:w10="urn:schemas-microsoft-com:office:word" xmlns:w="http://schemas.openxmlformats.org/wordprocessingml/2006/main" xmlns:w14="http://schemas.microsoft.com/office/word/2010/wordml" xmlns:w15="http://schemas.microsoft.com/office/word/2012/wordml" xmlns:w16cex="http://schemas.microsoft.com/office/word/2018/wordml/cex" xmlns:w16cid="http://schemas.microsoft.com/office/word/2016/wordml/cid" xmlns:w16="http://schemas.microsoft.com/office/word/2018/wordml" xmlns:w16sdtdh="http://schemas.microsoft.com/office/word/2020/wordml/sdtdatahash" xmlns:w16se="http://schemas.microsoft.com/office/word/2015/wordml/symex" xmlns:wpg="http://schemas.microsoft.com/office/word/2010/wordprocessingGroup" xmlns:wpi="http://schemas.microsoft.com/office/word/2010/wordprocessingInk" xmlns:wne="http://schemas.microsoft.com/office/word/2006/wordml" xmlns:wps="http://schemas.microsoft.com/office/word/2010/wordprocessingShape" mc:Ignorable="w14 w15 w16se w16cid w16 w16cex w16sdtdh wp14">
+  <w:p>
+    <w:pPr>
       <w:pStyle w:val="Header"/>
-      <w:jc w:val="center"/>
+    </w:pPr>
+  </w:p>
+  <w:p>
+    <w:pPr>
+      <w:pStyle w:val="Header"/>
+    </w:pPr>
+    <w:r>
+      <w:t xml:space="preserve">+++IMAGE </w:t>
+    </w:r>
+    <w:proofErr w:type="spellStart"/>
+    <w:proofErr w:type="gramStart"/>
+    <w:r>
+      <w:t>footertile</w:t>
+    </w:r>
+    <w:proofErr w:type="spellEnd"/>
+    <w:r>
+      <w:t>(</w:t>
+    </w:r>
+    <w:proofErr w:type="gramEnd"/>
+    <w:r>
+      <w:t>)++</w:t>
+    </w:r>
+    <w:r>
+      <w:t xml:space="preserve">+                                        </w:t>
+    </w:r>
+  </w:p>
+  <w:p>
+    <w:pPr>
+      <w:pStyle w:val="Header"/>
+      <w:jc w:val="right"/>
     </w:pPr>
     <w:r>
       <w:t>+++</w:t>
@@ -619,7 +662,6 @@
       <w:t xml:space="preserve">INS </w:t>
     </w:r>
     <w:proofErr w:type="spellStart"/>
-    <w:proofErr w:type="gramStart"/>
     <w:r>
       <w:t>project.</w:t>
     </w:r>
@@ -627,7 +669,6 @@
       <w:t>footerText</w:t>
     </w:r>
     <w:proofErr w:type="spellEnd"/>
-    <w:proofErr w:type="gramEnd"/>
     <w:r>
       <w:t>+++</w:t>
     </w:r>
@@ -636,6 +677,16 @@
     <w:pPr>
       <w:pStyle w:val="Footer"/>
       <w:jc w:val="center"/>
+    </w:pPr>
+  </w:p>
+</w:ftr>
+</file>
+
+<file path=word/footer3.xml><?xml version="1.0" encoding="utf-8"?>
+<w:ftr xmlns:wpc="http://schemas.microsoft.com/office/word/2010/wordprocessingCanvas" xmlns:cx="http://schemas.microsoft.com/office/drawing/2014/chartex" xmlns:cx1="http://schemas.microsoft.com/office/drawing/2015/9/8/chartex" xmlns:cx2="http://schemas.microsoft.com/office/drawing/2015/10/21/chartex" xmlns:cx3="http://schemas.microsoft.com/office/drawing/2016/5/9/chartex" xmlns:cx4="http://schemas.microsoft.com/office/drawing/2016/5/10/chartex" xmlns:cx5="http://schemas.microsoft.com/office/drawing/2016/5/11/chartex" xmlns:cx6="http://schemas.microsoft.com/office/drawing/2016/5/12/chartex" xmlns:cx7="http://schemas.microsoft.com/office/drawing/2016/5/13/chartex" xmlns:cx8="http://schemas.microsoft.com/office/drawing/2016/5/14/chartex" xmlns:mc="http://schemas.openxmlformats.org/markup-compatibility/2006" xmlns:aink="http://schemas.microsoft.com/office/drawing/2016/ink" xmlns:am3d="http://schemas.microsoft.com/office/drawing/2017/model3d" xmlns:o="urn:schemas-microsoft-com:office:office" xmlns:oel="http://schemas.microsoft.com/office/2019/extlst" xmlns:r="http://schemas.openxmlformats.org/officeDocument/2006/relationships" xmlns:m="http://schemas.openxmlformats.org/officeDocument/2006/math" xmlns:v="urn:schemas-microsoft-com:vml" xmlns:wp14="http://schemas.microsoft.com/office/word/2010/wordprocessingDrawing" xmlns:wp="http://schemas.openxmlformats.org/drawingml/2006/wordprocessingDrawing" xmlns:w10="urn:schemas-microsoft-com:office:word" xmlns:w="http://schemas.openxmlformats.org/wordprocessingml/2006/main" xmlns:w14="http://schemas.microsoft.com/office/word/2010/wordml" xmlns:w15="http://schemas.microsoft.com/office/word/2012/wordml" xmlns:w16cex="http://schemas.microsoft.com/office/word/2018/wordml/cex" xmlns:w16cid="http://schemas.microsoft.com/office/word/2016/wordml/cid" xmlns:w16="http://schemas.microsoft.com/office/word/2018/wordml" xmlns:w16sdtdh="http://schemas.microsoft.com/office/word/2020/wordml/sdtdatahash" xmlns:w16se="http://schemas.microsoft.com/office/word/2015/wordml/symex" xmlns:wpg="http://schemas.microsoft.com/office/word/2010/wordprocessingGroup" xmlns:wpi="http://schemas.microsoft.com/office/word/2010/wordprocessingInk" xmlns:wne="http://schemas.microsoft.com/office/word/2006/wordml" xmlns:wps="http://schemas.microsoft.com/office/word/2010/wordprocessingShape" mc:Ignorable="w14 w15 w16se w16cid w16 w16cex w16sdtdh wp14">
+  <w:p>
+    <w:pPr>
+      <w:pStyle w:val="Footer"/>
     </w:pPr>
   </w:p>
 </w:ftr>
@@ -665,6 +716,16 @@
   <w:p>
     <w:pPr>
       <w:pStyle w:val="Header"/>
+    </w:pPr>
+  </w:p>
+</w:hdr>
+</file>
+
+<file path=word/header2.xml><?xml version="1.0" encoding="utf-8"?>
+<w:hdr xmlns:wpc="http://schemas.microsoft.com/office/word/2010/wordprocessingCanvas" xmlns:cx="http://schemas.microsoft.com/office/drawing/2014/chartex" xmlns:cx1="http://schemas.microsoft.com/office/drawing/2015/9/8/chartex" xmlns:cx2="http://schemas.microsoft.com/office/drawing/2015/10/21/chartex" xmlns:cx3="http://schemas.microsoft.com/office/drawing/2016/5/9/chartex" xmlns:cx4="http://schemas.microsoft.com/office/drawing/2016/5/10/chartex" xmlns:cx5="http://schemas.microsoft.com/office/drawing/2016/5/11/chartex" xmlns:cx6="http://schemas.microsoft.com/office/drawing/2016/5/12/chartex" xmlns:cx7="http://schemas.microsoft.com/office/drawing/2016/5/13/chartex" xmlns:cx8="http://schemas.microsoft.com/office/drawing/2016/5/14/chartex" xmlns:mc="http://schemas.openxmlformats.org/markup-compatibility/2006" xmlns:aink="http://schemas.microsoft.com/office/drawing/2016/ink" xmlns:am3d="http://schemas.microsoft.com/office/drawing/2017/model3d" xmlns:o="urn:schemas-microsoft-com:office:office" xmlns:oel="http://schemas.microsoft.com/office/2019/extlst" xmlns:r="http://schemas.openxmlformats.org/officeDocument/2006/relationships" xmlns:m="http://schemas.openxmlformats.org/officeDocument/2006/math" xmlns:v="urn:schemas-microsoft-com:vml" xmlns:wp14="http://schemas.microsoft.com/office/word/2010/wordprocessingDrawing" xmlns:wp="http://schemas.openxmlformats.org/drawingml/2006/wordprocessingDrawing" xmlns:w10="urn:schemas-microsoft-com:office:word" xmlns:w="http://schemas.openxmlformats.org/wordprocessingml/2006/main" xmlns:w14="http://schemas.microsoft.com/office/word/2010/wordml" xmlns:w15="http://schemas.microsoft.com/office/word/2012/wordml" xmlns:w16cex="http://schemas.microsoft.com/office/word/2018/wordml/cex" xmlns:w16cid="http://schemas.microsoft.com/office/word/2016/wordml/cid" xmlns:w16="http://schemas.microsoft.com/office/word/2018/wordml" xmlns:w16sdtdh="http://schemas.microsoft.com/office/word/2020/wordml/sdtdatahash" xmlns:w16se="http://schemas.microsoft.com/office/word/2015/wordml/symex" xmlns:wpg="http://schemas.microsoft.com/office/word/2010/wordprocessingGroup" xmlns:wpi="http://schemas.microsoft.com/office/word/2010/wordprocessingInk" xmlns:wne="http://schemas.microsoft.com/office/word/2006/wordml" xmlns:wps="http://schemas.microsoft.com/office/word/2010/wordprocessingShape" mc:Ignorable="w14 w15 w16se w16cid w16 w16cex w16sdtdh wp14">
+  <w:p>
+    <w:pPr>
+      <w:pStyle w:val="Header"/>
       <w:jc w:val="center"/>
     </w:pPr>
     <w:r>
@@ -683,6 +744,16 @@
     <w:r>
       <w:t>)+++</w:t>
     </w:r>
+  </w:p>
+</w:hdr>
+</file>
+
+<file path=word/header3.xml><?xml version="1.0" encoding="utf-8"?>
+<w:hdr xmlns:wpc="http://schemas.microsoft.com/office/word/2010/wordprocessingCanvas" xmlns:cx="http://schemas.microsoft.com/office/drawing/2014/chartex" xmlns:cx1="http://schemas.microsoft.com/office/drawing/2015/9/8/chartex" xmlns:cx2="http://schemas.microsoft.com/office/drawing/2015/10/21/chartex" xmlns:cx3="http://schemas.microsoft.com/office/drawing/2016/5/9/chartex" xmlns:cx4="http://schemas.microsoft.com/office/drawing/2016/5/10/chartex" xmlns:cx5="http://schemas.microsoft.com/office/drawing/2016/5/11/chartex" xmlns:cx6="http://schemas.microsoft.com/office/drawing/2016/5/12/chartex" xmlns:cx7="http://schemas.microsoft.com/office/drawing/2016/5/13/chartex" xmlns:cx8="http://schemas.microsoft.com/office/drawing/2016/5/14/chartex" xmlns:mc="http://schemas.openxmlformats.org/markup-compatibility/2006" xmlns:aink="http://schemas.microsoft.com/office/drawing/2016/ink" xmlns:am3d="http://schemas.microsoft.com/office/drawing/2017/model3d" xmlns:o="urn:schemas-microsoft-com:office:office" xmlns:oel="http://schemas.microsoft.com/office/2019/extlst" xmlns:r="http://schemas.openxmlformats.org/officeDocument/2006/relationships" xmlns:m="http://schemas.openxmlformats.org/officeDocument/2006/math" xmlns:v="urn:schemas-microsoft-com:vml" xmlns:wp14="http://schemas.microsoft.com/office/word/2010/wordprocessingDrawing" xmlns:wp="http://schemas.openxmlformats.org/drawingml/2006/wordprocessingDrawing" xmlns:w10="urn:schemas-microsoft-com:office:word" xmlns:w="http://schemas.openxmlformats.org/wordprocessingml/2006/main" xmlns:w14="http://schemas.microsoft.com/office/word/2010/wordml" xmlns:w15="http://schemas.microsoft.com/office/word/2012/wordml" xmlns:w16cex="http://schemas.microsoft.com/office/word/2018/wordml/cex" xmlns:w16cid="http://schemas.microsoft.com/office/word/2016/wordml/cid" xmlns:w16="http://schemas.microsoft.com/office/word/2018/wordml" xmlns:w16sdtdh="http://schemas.microsoft.com/office/word/2020/wordml/sdtdatahash" xmlns:w16se="http://schemas.microsoft.com/office/word/2015/wordml/symex" xmlns:wpg="http://schemas.microsoft.com/office/word/2010/wordprocessingGroup" xmlns:wpi="http://schemas.microsoft.com/office/word/2010/wordprocessingInk" xmlns:wne="http://schemas.microsoft.com/office/word/2006/wordml" xmlns:wps="http://schemas.microsoft.com/office/word/2010/wordprocessingShape" mc:Ignorable="w14 w15 w16se w16cid w16 w16cex w16sdtdh wp14">
+  <w:p>
+    <w:pPr>
+      <w:pStyle w:val="Header"/>
+    </w:pPr>
   </w:p>
 </w:hdr>
 </file>

</xml_diff>

<commit_message>
update for report footer with images
</commit_message>
<xml_diff>
--- a/src/service/reportstrategy/DeckProjectHeader.docx
+++ b/src/service/reportstrategy/DeckProjectHeader.docx
@@ -575,12 +575,8 @@
     </w:tbl>
     <w:p/>
     <w:sectPr>
-      <w:headerReference w:type="even" r:id="rId6"/>
-      <w:headerReference w:type="default" r:id="rId7"/>
-      <w:footerReference w:type="even" r:id="rId8"/>
-      <w:footerReference w:type="default" r:id="rId9"/>
-      <w:headerReference w:type="first" r:id="rId10"/>
-      <w:footerReference w:type="first" r:id="rId11"/>
+      <w:headerReference w:type="default" r:id="rId6"/>
+      <w:footerReference w:type="default" r:id="rId7"/>
       <w:pgSz w:w="11906" w:h="16838"/>
       <w:pgMar w:top="1440" w:right="1440" w:bottom="1440" w:left="1440" w:header="709" w:footer="708" w:gutter="0"/>
       <w:cols w:space="708"/>
@@ -613,22 +609,8 @@
 <w:ftr xmlns:wpc="http://schemas.microsoft.com/office/word/2010/wordprocessingCanvas" xmlns:cx="http://schemas.microsoft.com/office/drawing/2014/chartex" xmlns:cx1="http://schemas.microsoft.com/office/drawing/2015/9/8/chartex" xmlns:cx2="http://schemas.microsoft.com/office/drawing/2015/10/21/chartex" xmlns:cx3="http://schemas.microsoft.com/office/drawing/2016/5/9/chartex" xmlns:cx4="http://schemas.microsoft.com/office/drawing/2016/5/10/chartex" xmlns:cx5="http://schemas.microsoft.com/office/drawing/2016/5/11/chartex" xmlns:cx6="http://schemas.microsoft.com/office/drawing/2016/5/12/chartex" xmlns:cx7="http://schemas.microsoft.com/office/drawing/2016/5/13/chartex" xmlns:cx8="http://schemas.microsoft.com/office/drawing/2016/5/14/chartex" xmlns:mc="http://schemas.openxmlformats.org/markup-compatibility/2006" xmlns:aink="http://schemas.microsoft.com/office/drawing/2016/ink" xmlns:am3d="http://schemas.microsoft.com/office/drawing/2017/model3d" xmlns:o="urn:schemas-microsoft-com:office:office" xmlns:oel="http://schemas.microsoft.com/office/2019/extlst" xmlns:r="http://schemas.openxmlformats.org/officeDocument/2006/relationships" xmlns:m="http://schemas.openxmlformats.org/officeDocument/2006/math" xmlns:v="urn:schemas-microsoft-com:vml" xmlns:wp14="http://schemas.microsoft.com/office/word/2010/wordprocessingDrawing" xmlns:wp="http://schemas.openxmlformats.org/drawingml/2006/wordprocessingDrawing" xmlns:w10="urn:schemas-microsoft-com:office:word" xmlns:w="http://schemas.openxmlformats.org/wordprocessingml/2006/main" xmlns:w14="http://schemas.microsoft.com/office/word/2010/wordml" xmlns:w15="http://schemas.microsoft.com/office/word/2012/wordml" xmlns:w16cex="http://schemas.microsoft.com/office/word/2018/wordml/cex" xmlns:w16cid="http://schemas.microsoft.com/office/word/2016/wordml/cid" xmlns:w16="http://schemas.microsoft.com/office/word/2018/wordml" xmlns:w16sdtdh="http://schemas.microsoft.com/office/word/2020/wordml/sdtdatahash" xmlns:w16se="http://schemas.microsoft.com/office/word/2015/wordml/symex" xmlns:wpg="http://schemas.microsoft.com/office/word/2010/wordprocessingGroup" xmlns:wpi="http://schemas.microsoft.com/office/word/2010/wordprocessingInk" xmlns:wne="http://schemas.microsoft.com/office/word/2006/wordml" xmlns:wps="http://schemas.microsoft.com/office/word/2010/wordprocessingShape" mc:Ignorable="w14 w15 w16se w16cid w16 w16cex w16sdtdh wp14">
   <w:p>
     <w:pPr>
-      <w:pStyle w:val="Footer"/>
-    </w:pPr>
-  </w:p>
-</w:ftr>
-</file>
-
-<file path=word/footer2.xml><?xml version="1.0" encoding="utf-8"?>
-<w:ftr xmlns:wpc="http://schemas.microsoft.com/office/word/2010/wordprocessingCanvas" xmlns:cx="http://schemas.microsoft.com/office/drawing/2014/chartex" xmlns:cx1="http://schemas.microsoft.com/office/drawing/2015/9/8/chartex" xmlns:cx2="http://schemas.microsoft.com/office/drawing/2015/10/21/chartex" xmlns:cx3="http://schemas.microsoft.com/office/drawing/2016/5/9/chartex" xmlns:cx4="http://schemas.microsoft.com/office/drawing/2016/5/10/chartex" xmlns:cx5="http://schemas.microsoft.com/office/drawing/2016/5/11/chartex" xmlns:cx6="http://schemas.microsoft.com/office/drawing/2016/5/12/chartex" xmlns:cx7="http://schemas.microsoft.com/office/drawing/2016/5/13/chartex" xmlns:cx8="http://schemas.microsoft.com/office/drawing/2016/5/14/chartex" xmlns:mc="http://schemas.openxmlformats.org/markup-compatibility/2006" xmlns:aink="http://schemas.microsoft.com/office/drawing/2016/ink" xmlns:am3d="http://schemas.microsoft.com/office/drawing/2017/model3d" xmlns:o="urn:schemas-microsoft-com:office:office" xmlns:oel="http://schemas.microsoft.com/office/2019/extlst" xmlns:r="http://schemas.openxmlformats.org/officeDocument/2006/relationships" xmlns:m="http://schemas.openxmlformats.org/officeDocument/2006/math" xmlns:v="urn:schemas-microsoft-com:vml" xmlns:wp14="http://schemas.microsoft.com/office/word/2010/wordprocessingDrawing" xmlns:wp="http://schemas.openxmlformats.org/drawingml/2006/wordprocessingDrawing" xmlns:w10="urn:schemas-microsoft-com:office:word" xmlns:w="http://schemas.openxmlformats.org/wordprocessingml/2006/main" xmlns:w14="http://schemas.microsoft.com/office/word/2010/wordml" xmlns:w15="http://schemas.microsoft.com/office/word/2012/wordml" xmlns:w16cex="http://schemas.microsoft.com/office/word/2018/wordml/cex" xmlns:w16cid="http://schemas.microsoft.com/office/word/2016/wordml/cid" xmlns:w16="http://schemas.microsoft.com/office/word/2018/wordml" xmlns:w16sdtdh="http://schemas.microsoft.com/office/word/2020/wordml/sdtdatahash" xmlns:w16se="http://schemas.microsoft.com/office/word/2015/wordml/symex" xmlns:wpg="http://schemas.microsoft.com/office/word/2010/wordprocessingGroup" xmlns:wpi="http://schemas.microsoft.com/office/word/2010/wordprocessingInk" xmlns:wne="http://schemas.microsoft.com/office/word/2006/wordml" xmlns:wps="http://schemas.microsoft.com/office/word/2010/wordprocessingShape" mc:Ignorable="w14 w15 w16se w16cid w16 w16cex w16sdtdh wp14">
-  <w:p>
-    <w:pPr>
       <w:pStyle w:val="Header"/>
-    </w:pPr>
-  </w:p>
-  <w:p>
-    <w:pPr>
-      <w:pStyle w:val="Header"/>
+      <w:jc w:val="center"/>
     </w:pPr>
     <w:r>
       <w:t xml:space="preserve">+++IMAGE </w:t>
@@ -636,7 +618,10 @@
     <w:proofErr w:type="spellStart"/>
     <w:proofErr w:type="gramStart"/>
     <w:r>
-      <w:t>footertile</w:t>
+      <w:t>foot</w:t>
+    </w:r>
+    <w:r>
+      <w:t>ertile</w:t>
     </w:r>
     <w:proofErr w:type="spellEnd"/>
     <w:r>
@@ -644,16 +629,19 @@
     </w:r>
     <w:proofErr w:type="gramEnd"/>
     <w:r>
-      <w:t>)++</w:t>
-    </w:r>
-    <w:r>
-      <w:t xml:space="preserve">+                                        </w:t>
+      <w:t>)+++</w:t>
     </w:r>
   </w:p>
   <w:p>
     <w:pPr>
       <w:pStyle w:val="Header"/>
-      <w:jc w:val="right"/>
+      <w:jc w:val="center"/>
+    </w:pPr>
+  </w:p>
+  <w:p>
+    <w:pPr>
+      <w:pStyle w:val="Header"/>
+      <w:jc w:val="center"/>
     </w:pPr>
     <w:r>
       <w:t>+++</w:t>
@@ -662,6 +650,7 @@
       <w:t xml:space="preserve">INS </w:t>
     </w:r>
     <w:proofErr w:type="spellStart"/>
+    <w:proofErr w:type="gramStart"/>
     <w:r>
       <w:t>project.</w:t>
     </w:r>
@@ -669,25 +658,10 @@
       <w:t>footerText</w:t>
     </w:r>
     <w:proofErr w:type="spellEnd"/>
+    <w:proofErr w:type="gramEnd"/>
     <w:r>
       <w:t>+++</w:t>
     </w:r>
-  </w:p>
-  <w:p>
-    <w:pPr>
-      <w:pStyle w:val="Footer"/>
-      <w:jc w:val="center"/>
-    </w:pPr>
-  </w:p>
-</w:ftr>
-</file>
-
-<file path=word/footer3.xml><?xml version="1.0" encoding="utf-8"?>
-<w:ftr xmlns:wpc="http://schemas.microsoft.com/office/word/2010/wordprocessingCanvas" xmlns:cx="http://schemas.microsoft.com/office/drawing/2014/chartex" xmlns:cx1="http://schemas.microsoft.com/office/drawing/2015/9/8/chartex" xmlns:cx2="http://schemas.microsoft.com/office/drawing/2015/10/21/chartex" xmlns:cx3="http://schemas.microsoft.com/office/drawing/2016/5/9/chartex" xmlns:cx4="http://schemas.microsoft.com/office/drawing/2016/5/10/chartex" xmlns:cx5="http://schemas.microsoft.com/office/drawing/2016/5/11/chartex" xmlns:cx6="http://schemas.microsoft.com/office/drawing/2016/5/12/chartex" xmlns:cx7="http://schemas.microsoft.com/office/drawing/2016/5/13/chartex" xmlns:cx8="http://schemas.microsoft.com/office/drawing/2016/5/14/chartex" xmlns:mc="http://schemas.openxmlformats.org/markup-compatibility/2006" xmlns:aink="http://schemas.microsoft.com/office/drawing/2016/ink" xmlns:am3d="http://schemas.microsoft.com/office/drawing/2017/model3d" xmlns:o="urn:schemas-microsoft-com:office:office" xmlns:oel="http://schemas.microsoft.com/office/2019/extlst" xmlns:r="http://schemas.openxmlformats.org/officeDocument/2006/relationships" xmlns:m="http://schemas.openxmlformats.org/officeDocument/2006/math" xmlns:v="urn:schemas-microsoft-com:vml" xmlns:wp14="http://schemas.microsoft.com/office/word/2010/wordprocessingDrawing" xmlns:wp="http://schemas.openxmlformats.org/drawingml/2006/wordprocessingDrawing" xmlns:w10="urn:schemas-microsoft-com:office:word" xmlns:w="http://schemas.openxmlformats.org/wordprocessingml/2006/main" xmlns:w14="http://schemas.microsoft.com/office/word/2010/wordml" xmlns:w15="http://schemas.microsoft.com/office/word/2012/wordml" xmlns:w16cex="http://schemas.microsoft.com/office/word/2018/wordml/cex" xmlns:w16cid="http://schemas.microsoft.com/office/word/2016/wordml/cid" xmlns:w16="http://schemas.microsoft.com/office/word/2018/wordml" xmlns:w16sdtdh="http://schemas.microsoft.com/office/word/2020/wordml/sdtdatahash" xmlns:w16se="http://schemas.microsoft.com/office/word/2015/wordml/symex" xmlns:wpg="http://schemas.microsoft.com/office/word/2010/wordprocessingGroup" xmlns:wpi="http://schemas.microsoft.com/office/word/2010/wordprocessingInk" xmlns:wne="http://schemas.microsoft.com/office/word/2006/wordml" xmlns:wps="http://schemas.microsoft.com/office/word/2010/wordprocessingShape" mc:Ignorable="w14 w15 w16se w16cid w16 w16cex w16sdtdh wp14">
-  <w:p>
-    <w:pPr>
-      <w:pStyle w:val="Footer"/>
-    </w:pPr>
   </w:p>
 </w:ftr>
 </file>
@@ -716,16 +690,6 @@
   <w:p>
     <w:pPr>
       <w:pStyle w:val="Header"/>
-    </w:pPr>
-  </w:p>
-</w:hdr>
-</file>
-
-<file path=word/header2.xml><?xml version="1.0" encoding="utf-8"?>
-<w:hdr xmlns:wpc="http://schemas.microsoft.com/office/word/2010/wordprocessingCanvas" xmlns:cx="http://schemas.microsoft.com/office/drawing/2014/chartex" xmlns:cx1="http://schemas.microsoft.com/office/drawing/2015/9/8/chartex" xmlns:cx2="http://schemas.microsoft.com/office/drawing/2015/10/21/chartex" xmlns:cx3="http://schemas.microsoft.com/office/drawing/2016/5/9/chartex" xmlns:cx4="http://schemas.microsoft.com/office/drawing/2016/5/10/chartex" xmlns:cx5="http://schemas.microsoft.com/office/drawing/2016/5/11/chartex" xmlns:cx6="http://schemas.microsoft.com/office/drawing/2016/5/12/chartex" xmlns:cx7="http://schemas.microsoft.com/office/drawing/2016/5/13/chartex" xmlns:cx8="http://schemas.microsoft.com/office/drawing/2016/5/14/chartex" xmlns:mc="http://schemas.openxmlformats.org/markup-compatibility/2006" xmlns:aink="http://schemas.microsoft.com/office/drawing/2016/ink" xmlns:am3d="http://schemas.microsoft.com/office/drawing/2017/model3d" xmlns:o="urn:schemas-microsoft-com:office:office" xmlns:oel="http://schemas.microsoft.com/office/2019/extlst" xmlns:r="http://schemas.openxmlformats.org/officeDocument/2006/relationships" xmlns:m="http://schemas.openxmlformats.org/officeDocument/2006/math" xmlns:v="urn:schemas-microsoft-com:vml" xmlns:wp14="http://schemas.microsoft.com/office/word/2010/wordprocessingDrawing" xmlns:wp="http://schemas.openxmlformats.org/drawingml/2006/wordprocessingDrawing" xmlns:w10="urn:schemas-microsoft-com:office:word" xmlns:w="http://schemas.openxmlformats.org/wordprocessingml/2006/main" xmlns:w14="http://schemas.microsoft.com/office/word/2010/wordml" xmlns:w15="http://schemas.microsoft.com/office/word/2012/wordml" xmlns:w16cex="http://schemas.microsoft.com/office/word/2018/wordml/cex" xmlns:w16cid="http://schemas.microsoft.com/office/word/2016/wordml/cid" xmlns:w16="http://schemas.microsoft.com/office/word/2018/wordml" xmlns:w16sdtdh="http://schemas.microsoft.com/office/word/2020/wordml/sdtdatahash" xmlns:w16se="http://schemas.microsoft.com/office/word/2015/wordml/symex" xmlns:wpg="http://schemas.microsoft.com/office/word/2010/wordprocessingGroup" xmlns:wpi="http://schemas.microsoft.com/office/word/2010/wordprocessingInk" xmlns:wne="http://schemas.microsoft.com/office/word/2006/wordml" xmlns:wps="http://schemas.microsoft.com/office/word/2010/wordprocessingShape" mc:Ignorable="w14 w15 w16se w16cid w16 w16cex w16sdtdh wp14">
-  <w:p>
-    <w:pPr>
-      <w:pStyle w:val="Header"/>
       <w:jc w:val="center"/>
     </w:pPr>
     <w:r>
@@ -744,16 +708,6 @@
     <w:r>
       <w:t>)+++</w:t>
     </w:r>
-  </w:p>
-</w:hdr>
-</file>
-
-<file path=word/header3.xml><?xml version="1.0" encoding="utf-8"?>
-<w:hdr xmlns:wpc="http://schemas.microsoft.com/office/word/2010/wordprocessingCanvas" xmlns:cx="http://schemas.microsoft.com/office/drawing/2014/chartex" xmlns:cx1="http://schemas.microsoft.com/office/drawing/2015/9/8/chartex" xmlns:cx2="http://schemas.microsoft.com/office/drawing/2015/10/21/chartex" xmlns:cx3="http://schemas.microsoft.com/office/drawing/2016/5/9/chartex" xmlns:cx4="http://schemas.microsoft.com/office/drawing/2016/5/10/chartex" xmlns:cx5="http://schemas.microsoft.com/office/drawing/2016/5/11/chartex" xmlns:cx6="http://schemas.microsoft.com/office/drawing/2016/5/12/chartex" xmlns:cx7="http://schemas.microsoft.com/office/drawing/2016/5/13/chartex" xmlns:cx8="http://schemas.microsoft.com/office/drawing/2016/5/14/chartex" xmlns:mc="http://schemas.openxmlformats.org/markup-compatibility/2006" xmlns:aink="http://schemas.microsoft.com/office/drawing/2016/ink" xmlns:am3d="http://schemas.microsoft.com/office/drawing/2017/model3d" xmlns:o="urn:schemas-microsoft-com:office:office" xmlns:oel="http://schemas.microsoft.com/office/2019/extlst" xmlns:r="http://schemas.openxmlformats.org/officeDocument/2006/relationships" xmlns:m="http://schemas.openxmlformats.org/officeDocument/2006/math" xmlns:v="urn:schemas-microsoft-com:vml" xmlns:wp14="http://schemas.microsoft.com/office/word/2010/wordprocessingDrawing" xmlns:wp="http://schemas.openxmlformats.org/drawingml/2006/wordprocessingDrawing" xmlns:w10="urn:schemas-microsoft-com:office:word" xmlns:w="http://schemas.openxmlformats.org/wordprocessingml/2006/main" xmlns:w14="http://schemas.microsoft.com/office/word/2010/wordml" xmlns:w15="http://schemas.microsoft.com/office/word/2012/wordml" xmlns:w16cex="http://schemas.microsoft.com/office/word/2018/wordml/cex" xmlns:w16cid="http://schemas.microsoft.com/office/word/2016/wordml/cid" xmlns:w16="http://schemas.microsoft.com/office/word/2018/wordml" xmlns:w16sdtdh="http://schemas.microsoft.com/office/word/2020/wordml/sdtdatahash" xmlns:w16se="http://schemas.microsoft.com/office/word/2015/wordml/symex" xmlns:wpg="http://schemas.microsoft.com/office/word/2010/wordprocessingGroup" xmlns:wpi="http://schemas.microsoft.com/office/word/2010/wordprocessingInk" xmlns:wne="http://schemas.microsoft.com/office/word/2006/wordml" xmlns:wps="http://schemas.microsoft.com/office/word/2010/wordprocessingShape" mc:Ignorable="w14 w15 w16se w16cid w16 w16cex w16sdtdh wp14">
-  <w:p>
-    <w:pPr>
-      <w:pStyle w:val="Header"/>
-    </w:pPr>
   </w:p>
 </w:hdr>
 </file>

</xml_diff>